<commit_message>
Corregidas todas las advertencias CA1303 en la Aplicacion 1 (CambioDivisa) tanto en el formCambioDivisa como en el formCambioDivisa.designer (Labels, botones, etc...)
</commit_message>
<xml_diff>
--- a/NavajaValirya/Documentación Pruebas y Estilo/Documentación 3ª Evaluación.docx
+++ b/NavajaValirya/Documentación Pruebas y Estilo/Documentación 3ª Evaluación.docx
@@ -3,61 +3,55 @@
 <w:document xmlns:wpc="http://schemas.microsoft.com/office/word/2010/wordprocessingCanvas" xmlns:cx="http://schemas.microsoft.com/office/drawing/2014/chartex" xmlns:cx1="http://schemas.microsoft.com/office/drawing/2015/9/8/chartex" xmlns:cx2="http://schemas.microsoft.com/office/drawing/2015/10/21/chartex" xmlns:cx3="http://schemas.microsoft.com/office/drawing/2016/5/9/chartex" xmlns:cx4="http://schemas.microsoft.com/office/drawing/2016/5/10/chartex" xmlns:cx5="http://schemas.microsoft.com/office/drawing/2016/5/11/chartex" xmlns:cx6="http://schemas.microsoft.com/office/drawing/2016/5/12/chartex" xmlns:cx7="http://schemas.microsoft.com/office/drawing/2016/5/13/chartex" xmlns:cx8="http://schemas.microsoft.com/office/drawing/2016/5/14/chartex" xmlns:mc="http://schemas.openxmlformats.org/markup-compatibility/2006" xmlns:o="urn:schemas-microsoft-com:office:office" xmlns:r="http://schemas.openxmlformats.org/officeDocument/2006/relationships" xmlns:m="http://schemas.openxmlformats.org/officeDocument/2006/math" xmlns:v="urn:schemas-microsoft-com:vml" xmlns:wp14="http://schemas.microsoft.com/office/word/2010/wordprocessingDrawing" xmlns:wp="http://schemas.openxmlformats.org/drawingml/2006/wordprocessingDrawing" xmlns:w10="urn:schemas-microsoft-com:office:word" xmlns:w="http://schemas.openxmlformats.org/wordprocessingml/2006/main" xmlns:w14="http://schemas.microsoft.com/office/word/2010/wordml" xmlns:w15="http://schemas.microsoft.com/office/word/2012/wordml" xmlns:w16se="http://schemas.microsoft.com/office/word/2015/wordml/symex" xmlns:wpg="http://schemas.microsoft.com/office/word/2010/wordprocessingGroup" xmlns:wpi="http://schemas.microsoft.com/office/word/2010/wordprocessingInk" xmlns:wne="http://schemas.microsoft.com/office/word/2006/wordml" xmlns:wps="http://schemas.microsoft.com/office/word/2010/wordprocessingShape" mc:Ignorable="w14 w15 w16se wp14">
   <w:body>
     <w:p>
-      <w:r>
-        <w:t xml:space="preserve">9-. </w:t>
-      </w:r>
-      <w:r>
-        <w:t>Prueba las funcionalidades de análisis de código de Visual Studio para mejorar el código</w:t>
-      </w:r>
-      <w:r>
-        <w:t xml:space="preserve"> y r</w:t>
-      </w:r>
-      <w:r>
-        <w:t>esuelve, al menos, dos de las advertencias diferentes de las que te indica, documentando</w:t>
+      <w:pPr>
+        <w:jc w:val="both"/>
+      </w:pPr>
+      <w:r>
+        <w:t>9-. Prueba las funcionalidades de análisis de código de Visual Studio para mejorar el código</w:t>
+      </w:r>
+      <w:r>
+        <w:t xml:space="preserve"> y resuelve, al menos, dos de las advertencias diferentes de las que te indica, documentando cómo lo has hecho.</w:t>
+      </w:r>
+    </w:p>
+    <w:p>
+      <w:pPr>
+        <w:jc w:val="both"/>
+      </w:pPr>
+      <w:r>
+        <w:rPr>
+          <w:b/>
+        </w:rPr>
+        <w:t>9.1</w:t>
+      </w:r>
+      <w:r>
+        <w:rPr>
+          <w:b/>
+        </w:rPr>
+        <w:t>)</w:t>
       </w:r>
       <w:r>
         <w:t xml:space="preserve"> </w:t>
       </w:r>
       <w:r>
-        <w:t>cómo lo has hecho.</w:t>
-      </w:r>
-    </w:p>
-    <w:p>
-      <w:r>
-        <w:rPr>
-          <w:b/>
-        </w:rPr>
-        <w:t>9.1</w:t>
-      </w:r>
-      <w:r>
-        <w:rPr>
-          <w:b/>
-        </w:rPr>
-        <w:t>)</w:t>
-      </w:r>
-      <w:r>
+        <w:t xml:space="preserve">Una vez ejecutado el análisis </w:t>
+      </w:r>
+      <w:r>
+        <w:t xml:space="preserve">con las </w:t>
+      </w:r>
+      <w:r>
+        <w:rPr>
+          <w:b/>
+          <w:i/>
+        </w:rPr>
+        <w:t>reglas mínimas administradas por Microsoft</w:t>
+      </w:r>
+      <w:r>
+        <w:rPr>
+          <w:b/>
+        </w:rPr>
         <w:t xml:space="preserve"> </w:t>
       </w:r>
       <w:r>
-        <w:t xml:space="preserve">Una vez ejecutado el análisis </w:t>
-      </w:r>
-      <w:r>
-        <w:t xml:space="preserve">con las </w:t>
-      </w:r>
-      <w:r>
-        <w:rPr>
-          <w:b/>
-          <w:i/>
-        </w:rPr>
-        <w:t>reglas mínimas administradas por Microsoft</w:t>
-      </w:r>
-      <w:r>
-        <w:rPr>
-          <w:b/>
-        </w:rPr>
-        <w:t xml:space="preserve"> </w:t>
-      </w:r>
-      <w:r>
         <w:t>me da los siguientes errores</w:t>
       </w:r>
       <w:r>
@@ -66,10 +60,11 @@
       <w:r>
         <w:t>:</w:t>
       </w:r>
-      <w:bookmarkStart w:id="0" w:name="_GoBack"/>
-      <w:bookmarkEnd w:id="0"/>
-    </w:p>
-    <w:p>
+    </w:p>
+    <w:p>
+      <w:pPr>
+        <w:jc w:val="both"/>
+      </w:pPr>
       <w:r>
         <w:rPr>
           <w:noProof/>
@@ -113,11 +108,20 @@
       </w:r>
     </w:p>
     <w:p>
-      <w:r>
-        <w:t xml:space="preserve">El error CS1587 significa que hay un comentario que no está situado correctamente. </w:t>
-      </w:r>
-    </w:p>
-    <w:p>
+      <w:pPr>
+        <w:jc w:val="both"/>
+      </w:pPr>
+      <w:r>
+        <w:t>La advertencia</w:t>
+      </w:r>
+      <w:r>
+        <w:t xml:space="preserve"> CS1587 significa que hay un comentario que no está situado correctamente. </w:t>
+      </w:r>
+    </w:p>
+    <w:p>
+      <w:pPr>
+        <w:jc w:val="both"/>
+      </w:pPr>
       <w:r>
         <w:t xml:space="preserve">Corresponde a los comentarios de los </w:t>
       </w:r>
@@ -134,6 +138,9 @@
       </w:r>
     </w:p>
     <w:p>
+      <w:pPr>
+        <w:jc w:val="both"/>
+      </w:pPr>
       <w:hyperlink r:id="rId5" w:history="1">
         <w:r>
           <w:rPr>
@@ -144,6 +151,9 @@
       </w:hyperlink>
     </w:p>
     <w:p>
+      <w:pPr>
+        <w:jc w:val="both"/>
+      </w:pPr>
       <w:r>
         <w:t>A</w:t>
       </w:r>
@@ -177,6 +187,7 @@
     </w:p>
     <w:p>
       <w:pPr>
+        <w:jc w:val="both"/>
         <w:rPr>
           <w:b/>
         </w:rPr>
@@ -192,80 +203,60 @@
           <w:b/>
           <w:i/>
         </w:rPr>
-        <w:t>reglas mínimas administradas por Microsoft</w:t>
+        <w:t>reglas mínimas administradas por Microsoft.</w:t>
+      </w:r>
+    </w:p>
+    <w:p>
+      <w:pPr>
+        <w:jc w:val="both"/>
+      </w:pPr>
+      <w:r>
+        <w:rPr>
+          <w:b/>
+        </w:rPr>
+        <w:t>9.2</w:t>
+      </w:r>
+      <w:r>
+        <w:rPr>
+          <w:b/>
+        </w:rPr>
+        <w:t>)</w:t>
+      </w:r>
+      <w:r>
+        <w:t xml:space="preserve"> </w:t>
+      </w:r>
+      <w:r>
+        <w:t xml:space="preserve">Una vez ejecutado el análisis con las </w:t>
       </w:r>
       <w:r>
         <w:rPr>
           <w:b/>
           <w:i/>
         </w:rPr>
-        <w:t>.</w:t>
-      </w:r>
-    </w:p>
-    <w:p>
-      <w:pPr>
-        <w:rPr>
-          <w:b/>
-        </w:rPr>
-      </w:pPr>
-    </w:p>
-    <w:p>
-      <w:r>
-        <w:rPr>
-          <w:b/>
-        </w:rPr>
-        <w:t>9.2</w:t>
-      </w:r>
-      <w:r>
-        <w:rPr>
-          <w:b/>
-        </w:rPr>
-        <w:t>)</w:t>
-      </w:r>
-      <w:r>
-        <w:t xml:space="preserve"> </w:t>
-      </w:r>
-      <w:r>
-        <w:t xml:space="preserve">Una vez ejecutado el análisis con las </w:t>
+        <w:t xml:space="preserve">reglas </w:t>
       </w:r>
       <w:r>
         <w:rPr>
           <w:b/>
           <w:i/>
         </w:rPr>
-        <w:t xml:space="preserve">reglas </w:t>
+        <w:t>de corrección básicas de</w:t>
       </w:r>
       <w:r>
         <w:rPr>
           <w:b/>
           <w:i/>
         </w:rPr>
-        <w:t>de corrección básicas de</w:t>
-      </w:r>
-      <w:r>
-        <w:rPr>
-          <w:b/>
-          <w:i/>
-        </w:rPr>
         <w:t xml:space="preserve"> Microsoft</w:t>
       </w:r>
       <w:r>
-        <w:t xml:space="preserve"> me da </w:t>
-      </w:r>
-      <w:r>
-        <w:t>el</w:t>
-      </w:r>
-      <w:r>
-        <w:t xml:space="preserve"> siguiente error</w:t>
-      </w:r>
-      <w:r>
-        <w:t xml:space="preserve"> en diferentes partes del código (36 líneas)</w:t>
-      </w:r>
-      <w:r>
-        <w:t>:</w:t>
-      </w:r>
-    </w:p>
-    <w:p>
+        <w:t xml:space="preserve"> me da el siguiente error en diferentes partes del código (36 líneas):</w:t>
+      </w:r>
+    </w:p>
+    <w:p>
+      <w:pPr>
+        <w:jc w:val="both"/>
+      </w:pPr>
       <w:r>
         <w:rPr>
           <w:noProof/>
@@ -309,24 +300,38 @@
       </w:r>
     </w:p>
     <w:p>
+      <w:pPr>
+        <w:jc w:val="both"/>
+      </w:pPr>
+      <w:r>
+        <w:t>La advertencia CA1303 significa que se deben usar cadenas de texto para facilitar la traducción</w:t>
+      </w:r>
+      <w:r>
+        <w:t>.</w:t>
+      </w:r>
+    </w:p>
+    <w:p>
+      <w:pPr>
+        <w:jc w:val="both"/>
+      </w:pPr>
       <w:r>
         <w:rPr>
           <w:noProof/>
           <w:lang w:eastAsia="es-ES"/>
         </w:rPr>
         <w:drawing>
-          <wp:anchor distT="0" distB="0" distL="114300" distR="114300" simplePos="0" relativeHeight="251658240" behindDoc="0" locked="0" layoutInCell="1" allowOverlap="1">
+          <wp:anchor distT="0" distB="0" distL="114300" distR="114300" simplePos="0" relativeHeight="251661312" behindDoc="0" locked="0" layoutInCell="1" allowOverlap="1">
             <wp:simplePos x="0" y="0"/>
             <wp:positionH relativeFrom="margin">
               <wp:align>center</wp:align>
             </wp:positionH>
             <wp:positionV relativeFrom="paragraph">
-              <wp:posOffset>382270</wp:posOffset>
+              <wp:posOffset>501015</wp:posOffset>
             </wp:positionV>
-            <wp:extent cx="5060315" cy="2406650"/>
-            <wp:effectExtent l="0" t="0" r="6985" b="0"/>
+            <wp:extent cx="4754245" cy="2526030"/>
+            <wp:effectExtent l="0" t="0" r="8255" b="7620"/>
             <wp:wrapSquare wrapText="bothSides"/>
-            <wp:docPr id="3" name="Imagen 3"/>
+            <wp:docPr id="8" name="Imagen 8"/>
             <wp:cNvGraphicFramePr>
               <a:graphicFrameLocks xmlns:a="http://schemas.openxmlformats.org/drawingml/2006/main" noChangeAspect="1"/>
             </wp:cNvGraphicFramePr>
@@ -352,7 +357,7 @@
                   <pic:spPr>
                     <a:xfrm>
                       <a:off x="0" y="0"/>
-                      <a:ext cx="5060315" cy="2406650"/>
+                      <a:ext cx="4754245" cy="2526030"/>
                     </a:xfrm>
                     <a:prstGeom prst="rect">
                       <a:avLst/>
@@ -374,38 +379,75 @@
         <w:t>He corregido los de</w:t>
       </w:r>
       <w:r>
-        <w:t xml:space="preserve">l formulario </w:t>
-      </w:r>
-      <w:proofErr w:type="spellStart"/>
-      <w:r>
-        <w:t>formCambioDivisa</w:t>
-      </w:r>
-      <w:proofErr w:type="spellEnd"/>
-      <w:r>
         <w:t xml:space="preserve"> </w:t>
       </w:r>
       <w:r>
+        <w:t>l</w:t>
+      </w:r>
+      <w:r>
+        <w:t xml:space="preserve">os </w:t>
+      </w:r>
+      <w:r>
+        <w:t>botones</w:t>
+      </w:r>
+      <w:r>
+        <w:t xml:space="preserve"> del</w:t>
+      </w:r>
+      <w:r>
+        <w:t xml:space="preserve"> formulario </w:t>
+      </w:r>
+      <w:proofErr w:type="spellStart"/>
+      <w:r>
+        <w:t>F</w:t>
+      </w:r>
+      <w:r>
+        <w:t>ormCambioDivisa</w:t>
+      </w:r>
+      <w:proofErr w:type="spellEnd"/>
+      <w:r>
+        <w:t xml:space="preserve"> </w:t>
+      </w:r>
+      <w:r>
+        <w:t xml:space="preserve">y los de los “.Text” del </w:t>
+      </w:r>
+      <w:proofErr w:type="spellStart"/>
+      <w:r>
+        <w:t>F</w:t>
+      </w:r>
+      <w:r>
+        <w:t>ormCambioDivisa.designer</w:t>
+      </w:r>
+      <w:proofErr w:type="spellEnd"/>
+      <w:r>
+        <w:t xml:space="preserve"> </w:t>
+      </w:r>
+      <w:r>
         <w:t>del siguiente modo:</w:t>
       </w:r>
     </w:p>
-    <w:p/>
-    <w:p/>
-    <w:p>
-      <w:r>
-        <w:t>Aplicando las Cadenas de Texto expuestas a continuación:</w:t>
-      </w:r>
-    </w:p>
-    <w:p>
+    <w:p>
+      <w:pPr>
+        <w:jc w:val="both"/>
+      </w:pPr>
       <w:r>
         <w:rPr>
           <w:noProof/>
           <w:lang w:eastAsia="es-ES"/>
         </w:rPr>
+        <w:lastRenderedPageBreak/>
         <w:drawing>
-          <wp:inline distT="0" distB="0" distL="0" distR="0" wp14:anchorId="741EC73B" wp14:editId="5444F118">
-            <wp:extent cx="5400040" cy="876935"/>
-            <wp:effectExtent l="0" t="0" r="0" b="0"/>
-            <wp:docPr id="4" name="Imagen 4"/>
+          <wp:anchor distT="0" distB="0" distL="114300" distR="114300" simplePos="0" relativeHeight="251659264" behindDoc="0" locked="0" layoutInCell="1" allowOverlap="1">
+            <wp:simplePos x="0" y="0"/>
+            <wp:positionH relativeFrom="margin">
+              <wp:posOffset>321153</wp:posOffset>
+            </wp:positionH>
+            <wp:positionV relativeFrom="paragraph">
+              <wp:posOffset>399</wp:posOffset>
+            </wp:positionV>
+            <wp:extent cx="4821382" cy="2793156"/>
+            <wp:effectExtent l="0" t="0" r="0" b="7620"/>
+            <wp:wrapSquare wrapText="bothSides"/>
+            <wp:docPr id="6" name="Imagen 6"/>
             <wp:cNvGraphicFramePr>
               <a:graphicFrameLocks xmlns:a="http://schemas.openxmlformats.org/drawingml/2006/main" noChangeAspect="1"/>
             </wp:cNvGraphicFramePr>
@@ -417,7 +459,13 @@
                     <pic:cNvPicPr/>
                   </pic:nvPicPr>
                   <pic:blipFill>
-                    <a:blip r:embed="rId8"/>
+                    <a:blip r:embed="rId8">
+                      <a:extLst>
+                        <a:ext uri="{28A0092B-C50C-407E-A947-70E740481C1C}">
+                          <a14:useLocalDpi xmlns:a14="http://schemas.microsoft.com/office/drawing/2010/main" val="0"/>
+                        </a:ext>
+                      </a:extLst>
+                    </a:blip>
                     <a:stretch>
                       <a:fillRect/>
                     </a:stretch>
@@ -425,7 +473,165 @@
                   <pic:spPr>
                     <a:xfrm>
                       <a:off x="0" y="0"/>
-                      <a:ext cx="5400040" cy="876935"/>
+                      <a:ext cx="4824849" cy="2795164"/>
+                    </a:xfrm>
+                    <a:prstGeom prst="rect">
+                      <a:avLst/>
+                    </a:prstGeom>
+                  </pic:spPr>
+                </pic:pic>
+              </a:graphicData>
+            </a:graphic>
+            <wp14:sizeRelH relativeFrom="page">
+              <wp14:pctWidth>0</wp14:pctWidth>
+            </wp14:sizeRelH>
+            <wp14:sizeRelV relativeFrom="page">
+              <wp14:pctHeight>0</wp14:pctHeight>
+            </wp14:sizeRelV>
+          </wp:anchor>
+        </w:drawing>
+      </w:r>
+    </w:p>
+    <w:p>
+      <w:pPr>
+        <w:jc w:val="both"/>
+      </w:pPr>
+      <w:r>
+        <w:rPr>
+          <w:noProof/>
+          <w:lang w:eastAsia="es-ES"/>
+        </w:rPr>
+        <w:drawing>
+          <wp:anchor distT="0" distB="0" distL="114300" distR="114300" simplePos="0" relativeHeight="251660288" behindDoc="0" locked="0" layoutInCell="1" allowOverlap="1">
+            <wp:simplePos x="0" y="0"/>
+            <wp:positionH relativeFrom="margin">
+              <wp:align>center</wp:align>
+            </wp:positionH>
+            <wp:positionV relativeFrom="paragraph">
+              <wp:posOffset>351155</wp:posOffset>
+            </wp:positionV>
+            <wp:extent cx="4718050" cy="5143500"/>
+            <wp:effectExtent l="0" t="0" r="6350" b="0"/>
+            <wp:wrapSquare wrapText="bothSides"/>
+            <wp:docPr id="5" name="Imagen 5"/>
+            <wp:cNvGraphicFramePr>
+              <a:graphicFrameLocks xmlns:a="http://schemas.openxmlformats.org/drawingml/2006/main" noChangeAspect="1"/>
+            </wp:cNvGraphicFramePr>
+            <a:graphic xmlns:a="http://schemas.openxmlformats.org/drawingml/2006/main">
+              <a:graphicData uri="http://schemas.openxmlformats.org/drawingml/2006/picture">
+                <pic:pic xmlns:pic="http://schemas.openxmlformats.org/drawingml/2006/picture">
+                  <pic:nvPicPr>
+                    <pic:cNvPr id="1" name=""/>
+                    <pic:cNvPicPr/>
+                  </pic:nvPicPr>
+                  <pic:blipFill rotWithShape="1">
+                    <a:blip r:embed="rId9">
+                      <a:extLst>
+                        <a:ext uri="{28A0092B-C50C-407E-A947-70E740481C1C}">
+                          <a14:useLocalDpi xmlns:a14="http://schemas.microsoft.com/office/drawing/2010/main" val="0"/>
+                        </a:ext>
+                      </a:extLst>
+                    </a:blip>
+                    <a:srcRect b="2877"/>
+                    <a:stretch/>
+                  </pic:blipFill>
+                  <pic:spPr bwMode="auto">
+                    <a:xfrm>
+                      <a:off x="0" y="0"/>
+                      <a:ext cx="4718050" cy="5143500"/>
+                    </a:xfrm>
+                    <a:prstGeom prst="rect">
+                      <a:avLst/>
+                    </a:prstGeom>
+                    <a:ln>
+                      <a:noFill/>
+                    </a:ln>
+                    <a:extLst>
+                      <a:ext uri="{53640926-AAD7-44D8-BBD7-CCE9431645EC}">
+                        <a14:shadowObscured xmlns:a14="http://schemas.microsoft.com/office/drawing/2010/main"/>
+                      </a:ext>
+                    </a:extLst>
+                  </pic:spPr>
+                </pic:pic>
+              </a:graphicData>
+            </a:graphic>
+            <wp14:sizeRelH relativeFrom="page">
+              <wp14:pctWidth>0</wp14:pctWidth>
+            </wp14:sizeRelH>
+            <wp14:sizeRelV relativeFrom="page">
+              <wp14:pctHeight>0</wp14:pctHeight>
+            </wp14:sizeRelV>
+          </wp:anchor>
+        </w:drawing>
+      </w:r>
+      <w:r>
+        <w:t xml:space="preserve">Textos del </w:t>
+      </w:r>
+      <w:proofErr w:type="spellStart"/>
+      <w:r>
+        <w:t>F</w:t>
+      </w:r>
+      <w:r>
+        <w:t>ormCambioDivisa.designer</w:t>
+      </w:r>
+      <w:proofErr w:type="spellEnd"/>
+      <w:r>
+        <w:t>:</w:t>
+      </w:r>
+    </w:p>
+    <w:p>
+      <w:pPr>
+        <w:jc w:val="both"/>
+      </w:pPr>
+    </w:p>
+    <w:p>
+      <w:pPr>
+        <w:jc w:val="both"/>
+      </w:pPr>
+      <w:r>
+        <w:lastRenderedPageBreak/>
+        <w:t>Aplicando las Cadenas de Text</w:t>
+      </w:r>
+      <w:bookmarkStart w:id="0" w:name="_GoBack"/>
+      <w:bookmarkEnd w:id="0"/>
+      <w:r>
+        <w:t>o expuestas a continuación:</w:t>
+      </w:r>
+    </w:p>
+    <w:p>
+      <w:pPr>
+        <w:jc w:val="both"/>
+      </w:pPr>
+      <w:r>
+        <w:rPr>
+          <w:noProof/>
+          <w:lang w:eastAsia="es-ES"/>
+        </w:rPr>
+        <w:drawing>
+          <wp:inline distT="0" distB="0" distL="0" distR="0" wp14:anchorId="7050D8FE" wp14:editId="13190AA1">
+            <wp:extent cx="5400040" cy="1129665"/>
+            <wp:effectExtent l="0" t="0" r="0" b="0"/>
+            <wp:docPr id="7" name="Imagen 7"/>
+            <wp:cNvGraphicFramePr>
+              <a:graphicFrameLocks xmlns:a="http://schemas.openxmlformats.org/drawingml/2006/main" noChangeAspect="1"/>
+            </wp:cNvGraphicFramePr>
+            <a:graphic xmlns:a="http://schemas.openxmlformats.org/drawingml/2006/main">
+              <a:graphicData uri="http://schemas.openxmlformats.org/drawingml/2006/picture">
+                <pic:pic xmlns:pic="http://schemas.openxmlformats.org/drawingml/2006/picture">
+                  <pic:nvPicPr>
+                    <pic:cNvPr id="1" name=""/>
+                    <pic:cNvPicPr/>
+                  </pic:nvPicPr>
+                  <pic:blipFill>
+                    <a:blip r:embed="rId10"/>
+                    <a:stretch>
+                      <a:fillRect/>
+                    </a:stretch>
+                  </pic:blipFill>
+                  <pic:spPr>
+                    <a:xfrm>
+                      <a:off x="0" y="0"/>
+                      <a:ext cx="5400040" cy="1129665"/>
                     </a:xfrm>
                     <a:prstGeom prst="rect">
                       <a:avLst/>
@@ -440,6 +646,7 @@
     </w:p>
     <w:p>
       <w:pPr>
+        <w:jc w:val="both"/>
         <w:rPr>
           <w:b/>
         </w:rPr>
@@ -499,25 +706,105 @@
           <w:b/>
           <w:i/>
         </w:rPr>
+        <w:t xml:space="preserve"> y </w:t>
+      </w:r>
+      <w:proofErr w:type="spellStart"/>
+      <w:r>
+        <w:rPr>
+          <w:b/>
+          <w:i/>
+        </w:rPr>
+        <w:t>formCambioDivisa.designer</w:t>
+      </w:r>
+      <w:proofErr w:type="spellEnd"/>
+      <w:r>
+        <w:rPr>
+          <w:b/>
+          <w:i/>
+        </w:rPr>
         <w:t>.</w:t>
       </w:r>
     </w:p>
-    <w:p/>
-    <w:p/>
-    <w:p/>
-    <w:p/>
-    <w:p/>
-    <w:p/>
-    <w:p/>
-    <w:p/>
-    <w:p/>
-    <w:p/>
-    <w:p/>
-    <w:p/>
-    <w:p/>
-    <w:p/>
-    <w:p/>
-    <w:p/>
+    <w:p>
+      <w:pPr>
+        <w:jc w:val="both"/>
+      </w:pPr>
+    </w:p>
+    <w:p>
+      <w:pPr>
+        <w:jc w:val="both"/>
+      </w:pPr>
+    </w:p>
+    <w:p>
+      <w:pPr>
+        <w:jc w:val="both"/>
+      </w:pPr>
+    </w:p>
+    <w:p>
+      <w:pPr>
+        <w:jc w:val="both"/>
+      </w:pPr>
+    </w:p>
+    <w:p>
+      <w:pPr>
+        <w:jc w:val="both"/>
+      </w:pPr>
+    </w:p>
+    <w:p>
+      <w:pPr>
+        <w:jc w:val="both"/>
+      </w:pPr>
+    </w:p>
+    <w:p>
+      <w:pPr>
+        <w:jc w:val="both"/>
+      </w:pPr>
+    </w:p>
+    <w:p>
+      <w:pPr>
+        <w:jc w:val="both"/>
+      </w:pPr>
+    </w:p>
+    <w:p>
+      <w:pPr>
+        <w:jc w:val="both"/>
+      </w:pPr>
+    </w:p>
+    <w:p>
+      <w:pPr>
+        <w:jc w:val="both"/>
+      </w:pPr>
+    </w:p>
+    <w:p>
+      <w:pPr>
+        <w:jc w:val="both"/>
+      </w:pPr>
+    </w:p>
+    <w:p>
+      <w:pPr>
+        <w:jc w:val="both"/>
+      </w:pPr>
+    </w:p>
+    <w:p>
+      <w:pPr>
+        <w:jc w:val="both"/>
+      </w:pPr>
+    </w:p>
+    <w:p>
+      <w:pPr>
+        <w:jc w:val="both"/>
+      </w:pPr>
+    </w:p>
+    <w:p>
+      <w:pPr>
+        <w:jc w:val="both"/>
+      </w:pPr>
+    </w:p>
+    <w:p>
+      <w:pPr>
+        <w:jc w:val="both"/>
+      </w:pPr>
+    </w:p>
     <w:p/>
     <w:p/>
     <w:p/>

</xml_diff>

<commit_message>
Navaja Valirya Versión 2.0
</commit_message>
<xml_diff>
--- a/NavajaValirya/Documentación Pruebas y Estilo/Documentación 3ª Evaluación.docx
+++ b/NavajaValirya/Documentación Pruebas y Estilo/Documentación 3ª Evaluación.docx
@@ -41,8 +41,6 @@
         </w:rPr>
         <w:t xml:space="preserve"> 2.0 (3ª Evaluación)</w:t>
       </w:r>
-      <w:bookmarkStart w:id="0" w:name="_GoBack"/>
-      <w:bookmarkEnd w:id="0"/>
     </w:p>
     <w:p>
       <w:pPr>
@@ -60,7 +58,7 @@
         <w:rPr>
           <w:color w:val="1CEF11"/>
         </w:rPr>
-        <w:t>COMPLETADO</w:t>
+        <w:sym w:font="Wingdings 2" w:char="F050"/>
       </w:r>
     </w:p>
     <w:p>
@@ -101,7 +99,7 @@
         <w:rPr>
           <w:color w:val="1CEF11"/>
         </w:rPr>
-        <w:t>COMPLETADO</w:t>
+        <w:sym w:font="Wingdings 2" w:char="F050"/>
       </w:r>
     </w:p>
     <w:p>
@@ -134,7 +132,7 @@
         <w:rPr>
           <w:color w:val="1CEF11"/>
         </w:rPr>
-        <w:t>COMPLETADO</w:t>
+        <w:sym w:font="Wingdings 2" w:char="F050"/>
       </w:r>
     </w:p>
     <w:p>
@@ -161,7 +159,7 @@
         <w:rPr>
           <w:color w:val="1CEF11"/>
         </w:rPr>
-        <w:t>COMPLETADO</w:t>
+        <w:sym w:font="Wingdings 2" w:char="F050"/>
       </w:r>
     </w:p>
     <w:p>
@@ -180,7 +178,7 @@
         <w:rPr>
           <w:color w:val="1CEF11"/>
         </w:rPr>
-        <w:t>COMPLETADO</w:t>
+        <w:sym w:font="Wingdings 2" w:char="F050"/>
       </w:r>
     </w:p>
     <w:p>
@@ -199,7 +197,7 @@
         <w:rPr>
           <w:color w:val="1CEF11"/>
         </w:rPr>
-        <w:t>COMPLETADO</w:t>
+        <w:sym w:font="Wingdings 2" w:char="F050"/>
       </w:r>
     </w:p>
     <w:p>
@@ -214,6 +212,21 @@
       <w:r>
         <w:t>Crear clases con la lógica de negocio de cada subsistema.</w:t>
       </w:r>
+      <w:r>
+        <w:rPr>
+          <w:color w:val="1CEF11"/>
+        </w:rPr>
+        <w:t xml:space="preserve"> </w:t>
+      </w:r>
+      <w:r>
+        <w:rPr>
+          <w:color w:val="1CEF11"/>
+        </w:rPr>
+        <w:sym w:font="Wingdings 2" w:char="F050"/>
+      </w:r>
+      <w:r>
+        <w:t xml:space="preserve">  </w:t>
+      </w:r>
     </w:p>
     <w:p>
       <w:pPr>
@@ -239,7 +252,7 @@
         <w:rPr>
           <w:color w:val="1CEF11"/>
         </w:rPr>
-        <w:t>COMPLETADO</w:t>
+        <w:sym w:font="Wingdings 2" w:char="F050"/>
       </w:r>
     </w:p>
     <w:p>
@@ -264,7 +277,7 @@
         <w:rPr>
           <w:color w:val="1CEF11"/>
         </w:rPr>
-        <w:t>COMPLETADO</w:t>
+        <w:sym w:font="Wingdings 2" w:char="F050"/>
       </w:r>
     </w:p>
     <w:p>
@@ -291,7 +304,7 @@
         <w:rPr>
           <w:color w:val="1CEF11"/>
         </w:rPr>
-        <w:t>COMPLETADO</w:t>
+        <w:sym w:font="Wingdings 2" w:char="F050"/>
       </w:r>
     </w:p>
     <w:p>
@@ -310,7 +323,7 @@
         <w:rPr>
           <w:color w:val="1CEF11"/>
         </w:rPr>
-        <w:t>COMPLETADO</w:t>
+        <w:sym w:font="Wingdings 2" w:char="F050"/>
       </w:r>
     </w:p>
     <w:p>
@@ -337,7 +350,7 @@
         <w:rPr>
           <w:color w:val="1CEF11"/>
         </w:rPr>
-        <w:t>COMPLETADO</w:t>
+        <w:sym w:font="Wingdings 2" w:char="F050"/>
       </w:r>
     </w:p>
     <w:p>
@@ -352,23 +365,21 @@
       <w:r>
         <w:t xml:space="preserve">Extra +1 punto: Diseña nuevas excepciones personalizadas para facilitar el control de errores o usa alternativas como la vista en clase, en la última parte del tema de test unitarios. </w:t>
       </w:r>
-      <w:r>
-        <w:rPr>
-          <w:color w:val="1CEF11"/>
-        </w:rPr>
-        <w:t xml:space="preserve">NO ES NECESARIO CREAR EXCEPCIONES PERSONALIZADAS </w:t>
-      </w:r>
-      <w:r>
-        <w:rPr>
-          <w:color w:val="1CEF11"/>
-        </w:rPr>
-        <w:t xml:space="preserve">YA QUE NO EXISTEN </w:t>
-      </w:r>
-      <w:r>
-        <w:rPr>
-          <w:color w:val="1CEF11"/>
-        </w:rPr>
-        <w:t>SITUACIONES EXCEPCIONALES.</w:t>
+    </w:p>
+    <w:p>
+      <w:pPr>
+        <w:pStyle w:val="Prrafodelista"/>
+        <w:ind w:left="2136" w:firstLine="696"/>
+        <w:jc w:val="both"/>
+        <w:rPr>
+          <w:b/>
+        </w:rPr>
+      </w:pPr>
+      <w:r>
+        <w:rPr>
+          <w:b/>
+        </w:rPr>
+        <w:t>(no ha sido necesario crear excepciones personalizadas ya que no existen situaciones excepcionales en las aplicaciones).</w:t>
       </w:r>
     </w:p>
     <w:p>
@@ -404,7 +415,19 @@
         <w:rPr>
           <w:color w:val="1CEF11"/>
         </w:rPr>
-        <w:t>COMPLETADO</w:t>
+        <w:sym w:font="Wingdings 2" w:char="F050"/>
+      </w:r>
+      <w:r>
+        <w:rPr>
+          <w:color w:val="1CEF11"/>
+        </w:rPr>
+        <w:t xml:space="preserve"> </w:t>
+      </w:r>
+      <w:r>
+        <w:rPr>
+          <w:b/>
+        </w:rPr>
+        <w:t>(A continuación)</w:t>
       </w:r>
     </w:p>
     <w:p>
@@ -426,7 +449,19 @@
         <w:rPr>
           <w:color w:val="1CEF11"/>
         </w:rPr>
-        <w:t>COMPLETADO</w:t>
+        <w:sym w:font="Wingdings 2" w:char="F050"/>
+      </w:r>
+      <w:r>
+        <w:rPr>
+          <w:color w:val="1CEF11"/>
+        </w:rPr>
+        <w:t xml:space="preserve"> </w:t>
+      </w:r>
+      <w:r>
+        <w:rPr>
+          <w:b/>
+        </w:rPr>
+        <w:t>(A continuación)</w:t>
       </w:r>
     </w:p>
     <w:p>
@@ -448,7 +483,13 @@
         <w:rPr>
           <w:color w:val="1CEF11"/>
         </w:rPr>
-        <w:t>COMPLETADO</w:t>
+        <w:sym w:font="Wingdings 2" w:char="F050"/>
+      </w:r>
+      <w:r>
+        <w:rPr>
+          <w:color w:val="1CEF11"/>
+        </w:rPr>
+        <w:t xml:space="preserve"> </w:t>
       </w:r>
     </w:p>
     <w:p>
@@ -475,13 +516,28 @@
         <w:jc w:val="both"/>
       </w:pPr>
       <w:r>
-        <w:t xml:space="preserve">Crear pruebas unitarias en las clases de la lógica de negocio, teniendo en cuenta el documento creado para pruebas. Relaciona los métodos de prueba con los casos de prueba. </w:t>
+        <w:t xml:space="preserve">Crear pruebas unitarias en las clases de la lógica de negocio, teniendo en cuenta el documento creado para pruebas. Relaciona los métodos de </w:t>
+      </w:r>
+      <w:r>
+        <w:t>prueba con los casos de prueba.</w:t>
       </w:r>
       <w:r>
         <w:rPr>
           <w:color w:val="1CEF11"/>
         </w:rPr>
-        <w:t>COMPLETADO</w:t>
+        <w:sym w:font="Wingdings 2" w:char="F050"/>
+      </w:r>
+      <w:r>
+        <w:rPr>
+          <w:color w:val="1CEF11"/>
+        </w:rPr>
+        <w:t xml:space="preserve"> </w:t>
+      </w:r>
+      <w:r>
+        <w:rPr>
+          <w:b/>
+        </w:rPr>
+        <w:t>(A continuación)</w:t>
       </w:r>
     </w:p>
     <w:p>
@@ -500,7 +556,19 @@
         <w:rPr>
           <w:color w:val="1CEF11"/>
         </w:rPr>
-        <w:t>COMPLETADO</w:t>
+        <w:sym w:font="Wingdings 2" w:char="F050"/>
+      </w:r>
+      <w:r>
+        <w:rPr>
+          <w:color w:val="1CEF11"/>
+        </w:rPr>
+        <w:t xml:space="preserve"> </w:t>
+      </w:r>
+      <w:r>
+        <w:rPr>
+          <w:b/>
+        </w:rPr>
+        <w:t>(A continuación)</w:t>
       </w:r>
     </w:p>
     <w:p>
@@ -519,13 +587,35 @@
         <w:rPr>
           <w:color w:val="1CEF11"/>
         </w:rPr>
-        <w:t>COMPLETADO</w:t>
+        <w:sym w:font="Wingdings 2" w:char="F050"/>
       </w:r>
       <w:r>
         <w:rPr>
           <w:color w:val="1CEF11"/>
         </w:rPr>
-        <w:t xml:space="preserve"> (no ha hecho falta ya que no se han encontrado errores)</w:t>
+        <w:t xml:space="preserve"> </w:t>
+      </w:r>
+    </w:p>
+    <w:p>
+      <w:pPr>
+        <w:pStyle w:val="Prrafodelista"/>
+        <w:ind w:left="792" w:firstLine="624"/>
+        <w:jc w:val="both"/>
+        <w:rPr>
+          <w:b/>
+        </w:rPr>
+      </w:pPr>
+      <w:r>
+        <w:rPr>
+          <w:b/>
+        </w:rPr>
+        <w:t>(no ha hecho falta ya que no se han encontrado errores)</w:t>
+      </w:r>
+      <w:r>
+        <w:rPr>
+          <w:b/>
+        </w:rPr>
+        <w:t>.</w:t>
       </w:r>
     </w:p>
     <w:p>
@@ -544,13 +634,35 @@
         <w:rPr>
           <w:color w:val="1CEF11"/>
         </w:rPr>
-        <w:t>COMPLETADO</w:t>
+        <w:sym w:font="Wingdings 2" w:char="F050"/>
       </w:r>
       <w:r>
         <w:rPr>
           <w:color w:val="1CEF11"/>
         </w:rPr>
-        <w:t xml:space="preserve"> (no ha hecho falta ya que no se han encontrado errores)</w:t>
+        <w:t xml:space="preserve"> </w:t>
+      </w:r>
+    </w:p>
+    <w:p>
+      <w:pPr>
+        <w:pStyle w:val="Prrafodelista"/>
+        <w:ind w:left="360" w:firstLine="348"/>
+        <w:jc w:val="both"/>
+        <w:rPr>
+          <w:b/>
+        </w:rPr>
+      </w:pPr>
+      <w:r>
+        <w:rPr>
+          <w:b/>
+        </w:rPr>
+        <w:t>(no ha hecho falta ya que no se han encontrado errores)</w:t>
+      </w:r>
+      <w:r>
+        <w:rPr>
+          <w:b/>
+        </w:rPr>
+        <w:t>.</w:t>
       </w:r>
     </w:p>
     <w:p>
@@ -563,20 +675,41 @@
         <w:jc w:val="both"/>
       </w:pPr>
       <w:r>
-        <w:lastRenderedPageBreak/>
         <w:t xml:space="preserve">Haz una copia de la tabla indicando si te ha funcionado al volver a ejecutarlo. </w:t>
       </w:r>
       <w:r>
         <w:rPr>
           <w:color w:val="1CEF11"/>
         </w:rPr>
-        <w:t>COMPLETADO</w:t>
+        <w:sym w:font="Wingdings 2" w:char="F050"/>
       </w:r>
       <w:r>
         <w:rPr>
           <w:color w:val="1CEF11"/>
         </w:rPr>
-        <w:t xml:space="preserve"> (no ha hecho falta ya que no se han encontrado errores)</w:t>
+        <w:t xml:space="preserve"> </w:t>
+      </w:r>
+    </w:p>
+    <w:p>
+      <w:pPr>
+        <w:pStyle w:val="Prrafodelista"/>
+        <w:ind w:left="792" w:firstLine="624"/>
+        <w:jc w:val="both"/>
+        <w:rPr>
+          <w:b/>
+        </w:rPr>
+      </w:pPr>
+      <w:r>
+        <w:rPr>
+          <w:b/>
+        </w:rPr>
+        <w:t>(no ha hecho falta ya que no se han encontrado errores)</w:t>
+      </w:r>
+      <w:r>
+        <w:rPr>
+          <w:b/>
+        </w:rPr>
+        <w:t>.</w:t>
       </w:r>
     </w:p>
     <w:p>
@@ -597,6 +730,7 @@
         <w:rPr>
           <w:b/>
         </w:rPr>
+        <w:lastRenderedPageBreak/>
         <w:t>Extras +2 puntos. Refactorización:</w:t>
       </w:r>
     </w:p>
@@ -616,7 +750,7 @@
         <w:rPr>
           <w:color w:val="1CEF11"/>
         </w:rPr>
-        <w:t>COMPLETADO</w:t>
+        <w:sym w:font="Wingdings 2" w:char="F050"/>
       </w:r>
     </w:p>
     <w:p>
@@ -635,7 +769,19 @@
         <w:rPr>
           <w:color w:val="1CEF11"/>
         </w:rPr>
-        <w:t>COMPLETADO</w:t>
+        <w:sym w:font="Wingdings 2" w:char="F050"/>
+      </w:r>
+      <w:r>
+        <w:rPr>
+          <w:color w:val="1CEF11"/>
+        </w:rPr>
+        <w:t xml:space="preserve"> </w:t>
+      </w:r>
+      <w:r>
+        <w:rPr>
+          <w:b/>
+        </w:rPr>
+        <w:t>(A continuación)</w:t>
       </w:r>
     </w:p>
     <w:p>
@@ -654,7 +800,19 @@
         <w:rPr>
           <w:color w:val="1CEF11"/>
         </w:rPr>
-        <w:t>COMPLETADO</w:t>
+        <w:sym w:font="Wingdings 2" w:char="F050"/>
+      </w:r>
+      <w:r>
+        <w:rPr>
+          <w:color w:val="1CEF11"/>
+        </w:rPr>
+        <w:t xml:space="preserve"> </w:t>
+      </w:r>
+      <w:r>
+        <w:rPr>
+          <w:b/>
+        </w:rPr>
+        <w:t>(A continuación)</w:t>
       </w:r>
     </w:p>
     <w:p>
@@ -673,7 +831,19 @@
         <w:rPr>
           <w:color w:val="1CEF11"/>
         </w:rPr>
-        <w:t>COMPLETADO</w:t>
+        <w:sym w:font="Wingdings 2" w:char="F050"/>
+      </w:r>
+      <w:r>
+        <w:rPr>
+          <w:color w:val="1CEF11"/>
+        </w:rPr>
+        <w:t xml:space="preserve"> </w:t>
+      </w:r>
+      <w:r>
+        <w:rPr>
+          <w:b/>
+        </w:rPr>
+        <w:t>(A continuación)</w:t>
       </w:r>
     </w:p>
     <w:p>
@@ -686,7 +856,7 @@
         <w:pStyle w:val="Prrafodelista"/>
         <w:numPr>
           <w:ilvl w:val="0"/>
-          <w:numId w:val="44"/>
+          <w:numId w:val="47"/>
         </w:numPr>
         <w:jc w:val="both"/>
       </w:pPr>
@@ -706,20 +876,21 @@
       <w:r>
         <w:t>Probar la interfaz de usuario con pruebas de IU automatizadas</w:t>
       </w:r>
-    </w:p>
-    <w:p>
-      <w:pPr>
-        <w:ind w:left="1080"/>
-        <w:jc w:val="both"/>
-      </w:pPr>
-      <w:hyperlink r:id="rId5" w:history="1">
-        <w:r>
-          <w:rPr>
-            <w:rStyle w:val="Hipervnculo"/>
-          </w:rPr>
-          <w:t>https://msdn.microsoft.com/es-es/library/dd286726(v=vs.100).aspx</w:t>
-        </w:r>
-      </w:hyperlink>
+      <w:r>
+        <w:t xml:space="preserve">. </w:t>
+      </w:r>
+      <w:r>
+        <w:rPr>
+          <w:color w:val="FF0000"/>
+        </w:rPr>
+        <w:sym w:font="Wingdings 2" w:char="F04F"/>
+      </w:r>
+      <w:r>
+        <w:rPr>
+          <w:color w:val="FF0000"/>
+        </w:rPr>
+        <w:t xml:space="preserve"> </w:t>
+      </w:r>
     </w:p>
     <w:p>
       <w:pPr>
@@ -731,37 +902,77 @@
         <w:jc w:val="both"/>
       </w:pPr>
       <w:r>
-        <w:t xml:space="preserve">Usar cobertura de código para determinar la cantidad de código que se está probando. </w:t>
+        <w:t>Usar cobertura de código para determinar la cantidad de código que se está probando.</w:t>
+      </w:r>
+      <w:r>
+        <w:t xml:space="preserve"> </w:t>
       </w:r>
       <w:r>
         <w:rPr>
           <w:color w:val="1CEF11"/>
         </w:rPr>
-        <w:t xml:space="preserve">NO DISPONGO DEL VISUAL STUDIO ENTERPRISE </w:t>
-      </w:r>
-      <w:r>
-        <w:rPr>
-          <w:color w:val="1CEF11"/>
+        <w:sym w:font="Wingdings 2" w:char="F050"/>
+      </w:r>
+      <w:r>
+        <w:t xml:space="preserve"> </w:t>
+      </w:r>
+    </w:p>
+    <w:p>
+      <w:pPr>
+        <w:pStyle w:val="Prrafodelista"/>
+        <w:ind w:left="1440" w:firstLine="684"/>
+        <w:jc w:val="both"/>
+        <w:rPr>
+          <w:b/>
+        </w:rPr>
+      </w:pPr>
+      <w:r>
+        <w:rPr>
+          <w:b/>
+        </w:rPr>
+        <w:t>NO DISPONGO DEL VISUAL STUDIO ENTERPRISE</w:t>
+      </w:r>
+      <w:r>
+        <w:rPr>
+          <w:b/>
+        </w:rPr>
+        <w:t>,</w:t>
+      </w:r>
+      <w:r>
+        <w:rPr>
+          <w:b/>
+        </w:rPr>
+        <w:t xml:space="preserve"> </w:t>
+      </w:r>
+      <w:r>
+        <w:rPr>
+          <w:b/>
         </w:rPr>
         <w:t xml:space="preserve">PERO HE LEIDO LA DOCUMENTACIÓN </w:t>
       </w:r>
       <w:r>
         <w:rPr>
-          <w:color w:val="1CEF11"/>
+          <w:b/>
+        </w:rPr>
+        <w:t xml:space="preserve">APORTADA </w:t>
+      </w:r>
+      <w:r>
+        <w:rPr>
+          <w:b/>
         </w:rPr>
         <w:t xml:space="preserve">(en el VS </w:t>
       </w:r>
       <w:proofErr w:type="spellStart"/>
       <w:r>
         <w:rPr>
-          <w:color w:val="1CEF11"/>
+          <w:b/>
         </w:rPr>
         <w:t>Comunity</w:t>
       </w:r>
       <w:proofErr w:type="spellEnd"/>
       <w:r>
         <w:rPr>
-          <w:color w:val="1CEF11"/>
+          <w:b/>
         </w:rPr>
         <w:t xml:space="preserve"> no existe esa posibilidad).</w:t>
       </w:r>
@@ -790,37 +1001,74 @@
         <w:rPr>
           <w:color w:val="1CEF11"/>
         </w:rPr>
-        <w:t xml:space="preserve">NO DISPONGO DEL VISUAL STUDIO ENTERPRISE </w:t>
-      </w:r>
-      <w:r>
-        <w:rPr>
-          <w:color w:val="1CEF11"/>
+        <w:sym w:font="Wingdings 2" w:char="F050"/>
+      </w:r>
+      <w:r>
+        <w:t xml:space="preserve"> </w:t>
+      </w:r>
+    </w:p>
+    <w:p>
+      <w:pPr>
+        <w:pStyle w:val="Prrafodelista"/>
+        <w:ind w:left="1440" w:firstLine="684"/>
+        <w:jc w:val="both"/>
+        <w:rPr>
+          <w:b/>
+        </w:rPr>
+      </w:pPr>
+      <w:r>
+        <w:rPr>
+          <w:b/>
+        </w:rPr>
+        <w:t>NO DISPONGO DEL VISUAL STUDIO ENTERPRISE</w:t>
+      </w:r>
+      <w:r>
+        <w:rPr>
+          <w:b/>
+        </w:rPr>
+        <w:t>,</w:t>
+      </w:r>
+      <w:r>
+        <w:rPr>
+          <w:b/>
+        </w:rPr>
+        <w:t xml:space="preserve"> </w:t>
+      </w:r>
+      <w:r>
+        <w:rPr>
+          <w:b/>
         </w:rPr>
         <w:t>PERO HE LEIDO LA DOCUMENTACIÓN</w:t>
       </w:r>
       <w:r>
         <w:rPr>
-          <w:color w:val="1CEF11"/>
+          <w:b/>
+        </w:rPr>
+        <w:t xml:space="preserve"> APORTADA</w:t>
+      </w:r>
+      <w:r>
+        <w:rPr>
+          <w:b/>
         </w:rPr>
         <w:t xml:space="preserve"> </w:t>
       </w:r>
       <w:r>
         <w:rPr>
-          <w:color w:val="1CEF11"/>
+          <w:b/>
         </w:rPr>
         <w:t xml:space="preserve">(en el VS </w:t>
       </w:r>
       <w:proofErr w:type="spellStart"/>
       <w:r>
         <w:rPr>
-          <w:color w:val="1CEF11"/>
+          <w:b/>
         </w:rPr>
         <w:t>Comunity</w:t>
       </w:r>
       <w:proofErr w:type="spellEnd"/>
       <w:r>
         <w:rPr>
-          <w:color w:val="1CEF11"/>
+          <w:b/>
         </w:rPr>
         <w:t xml:space="preserve"> no existe esa posibilidad).</w:t>
       </w:r>
@@ -844,6 +1092,27 @@
       <w:pPr>
         <w:rPr>
           <w:b/>
+        </w:rPr>
+      </w:pPr>
+      <w:r>
+        <w:rPr>
+          <w:b/>
+        </w:rPr>
+        <w:lastRenderedPageBreak/>
+        <w:t>6-. Documentación de las pruebas con sus correspondientes casos de prueba y pruebas de caja negra (explicación). Debes crear los casos de pruebas sobre la aplicación.</w:t>
+      </w:r>
+      <w:r>
+        <w:rPr>
+          <w:b/>
+        </w:rPr>
+        <w:t xml:space="preserve"> </w:t>
+      </w:r>
+    </w:p>
+    <w:p>
+      <w:pPr>
+        <w:ind w:firstLine="708"/>
+        <w:rPr>
+          <w:b/>
           <w:sz w:val="24"/>
           <w:szCs w:val="24"/>
         </w:rPr>
@@ -852,14 +1121,19 @@
         <w:rPr>
           <w:b/>
         </w:rPr>
-        <w:lastRenderedPageBreak/>
-        <w:t xml:space="preserve">6-. </w:t>
-      </w:r>
-      <w:r>
-        <w:rPr>
-          <w:b/>
-        </w:rPr>
-        <w:t>Documentación de las pruebas con sus correspondientes casos de prueba y pruebas de caja negra (explicación). Debes crear los casos de pruebas sobre la aplicación.</w:t>
+        <w:t>6.1)</w:t>
+      </w:r>
+      <w:r>
+        <w:rPr>
+          <w:b/>
+        </w:rPr>
+        <w:t xml:space="preserve"> </w:t>
+      </w:r>
+      <w:r>
+        <w:rPr>
+          <w:b/>
+        </w:rPr>
+        <w:t>Debe ser el guion usado para codificar las pruebas.</w:t>
       </w:r>
     </w:p>
     <w:p>
@@ -1117,11 +1391,6 @@
       <w:r>
         <w:t>- Prueba 12: Un número negativo.</w:t>
       </w:r>
-    </w:p>
-    <w:p>
-      <w:pPr>
-        <w:jc w:val="both"/>
-      </w:pPr>
     </w:p>
     <w:p>
       <w:pPr>
@@ -2004,6 +2273,15 @@
             <w:pPr>
               <w:jc w:val="center"/>
             </w:pPr>
+            <w:r>
+              <w:t xml:space="preserve">La salida es </w:t>
+            </w:r>
+            <w:r>
+              <w:rPr>
+                <w:color w:val="36CA02"/>
+              </w:rPr>
+              <w:t>CORRECTA</w:t>
+            </w:r>
           </w:p>
         </w:tc>
       </w:tr>
@@ -4656,7 +4934,7 @@
       </w:tr>
       <w:tr>
         <w:trPr>
-          <w:trHeight w:val="278"/>
+          <w:trHeight w:val="5443"/>
         </w:trPr>
         <w:tc>
           <w:tcPr>
@@ -4889,6 +5167,7 @@
               <w:jc w:val="center"/>
             </w:pPr>
             <w:r>
+              <w:lastRenderedPageBreak/>
               <w:t>5</w:t>
             </w:r>
           </w:p>
@@ -4931,7 +5210,6 @@
               <w:jc w:val="center"/>
             </w:pPr>
             <w:r>
-              <w:lastRenderedPageBreak/>
               <w:t>Entregar 1 billete/s de 5.000 pts.</w:t>
             </w:r>
           </w:p>
@@ -5001,7 +5279,6 @@
               <w:jc w:val="center"/>
             </w:pPr>
             <w:r>
-              <w:lastRenderedPageBreak/>
               <w:t xml:space="preserve">"La disposición es: </w:t>
             </w:r>
           </w:p>
@@ -5018,7 +5295,6 @@
               <w:jc w:val="center"/>
             </w:pPr>
             <w:r>
-              <w:lastRenderedPageBreak/>
               <w:t>Entregar 1 billete/s de 5.000 pts.</w:t>
             </w:r>
           </w:p>
@@ -5088,7 +5364,6 @@
               <w:jc w:val="center"/>
             </w:pPr>
             <w:r>
-              <w:lastRenderedPageBreak/>
               <w:t xml:space="preserve">La salida es </w:t>
             </w:r>
             <w:r>
@@ -5684,7 +5959,7 @@
       </w:tr>
       <w:tr>
         <w:trPr>
-          <w:trHeight w:val="263"/>
+          <w:trHeight w:val="2648"/>
         </w:trPr>
         <w:tc>
           <w:tcPr>
@@ -5803,6 +6078,7 @@
               <w:jc w:val="center"/>
             </w:pPr>
             <w:r>
+              <w:lastRenderedPageBreak/>
               <w:t>13</w:t>
             </w:r>
           </w:p>
@@ -5869,7 +6145,6 @@
               <w:jc w:val="center"/>
             </w:pPr>
             <w:r>
-              <w:lastRenderedPageBreak/>
               <w:t>Entregar 1 moneda/s de 500 pts.</w:t>
             </w:r>
           </w:p>
@@ -5931,7 +6206,6 @@
               <w:jc w:val="center"/>
             </w:pPr>
             <w:r>
-              <w:lastRenderedPageBreak/>
               <w:t xml:space="preserve">"La disposición es: </w:t>
             </w:r>
           </w:p>
@@ -5972,7 +6246,6 @@
               <w:jc w:val="center"/>
             </w:pPr>
             <w:r>
-              <w:lastRenderedPageBreak/>
               <w:t>Entregar 1 moneda/s de 500 pts.</w:t>
             </w:r>
           </w:p>
@@ -6034,7 +6307,6 @@
               <w:jc w:val="center"/>
             </w:pPr>
             <w:r>
-              <w:lastRenderedPageBreak/>
               <w:t xml:space="preserve">La salida es </w:t>
             </w:r>
             <w:r>
@@ -6108,11 +6380,6 @@
         <w:jc w:val="both"/>
       </w:pPr>
     </w:p>
-    <w:p/>
-    <w:p/>
-    <w:p/>
-    <w:p/>
-    <w:p/>
     <w:p/>
     <w:p/>
     <w:p/>
@@ -7972,6 +8239,9 @@
               <w:t xml:space="preserve"> </w:t>
             </w:r>
             <w:r>
+              <w:t xml:space="preserve">100 veces </w:t>
+            </w:r>
+            <w:r>
               <w:t>“</w:t>
             </w:r>
             <w:proofErr w:type="spellStart"/>
@@ -8066,6 +8336,9 @@
               <w:t xml:space="preserve"> </w:t>
             </w:r>
             <w:r>
+              <w:t xml:space="preserve">99 veces </w:t>
+            </w:r>
+            <w:r>
               <w:t>“</w:t>
             </w:r>
             <w:proofErr w:type="spellStart"/>
@@ -8151,7 +8424,7 @@
               <w:jc w:val="center"/>
             </w:pPr>
             <w:r>
-              <w:t xml:space="preserve"> </w:t>
+              <w:t xml:space="preserve">101 veces </w:t>
             </w:r>
             <w:r>
               <w:t>“</w:t>
@@ -8548,23 +8821,41 @@
         <w:jc w:val="both"/>
       </w:pPr>
       <w:r>
-        <w:t>- Prueba 14: Introducir el máximo número de caracteres permitido.</w:t>
-      </w:r>
-    </w:p>
-    <w:p>
-      <w:pPr>
-        <w:jc w:val="both"/>
-      </w:pPr>
-      <w:r>
-        <w:t>- Prueba 15: Introducir el máximo número de caracteres permitido menos.</w:t>
-      </w:r>
-    </w:p>
-    <w:p>
-      <w:pPr>
-        <w:jc w:val="both"/>
-      </w:pPr>
-      <w:r>
-        <w:t>- Prueba 16: Introducir el máximo número de caracteres permitido más 1.</w:t>
+        <w:t>- Prueba 14: Introducir el máximo número de caracteres permitido</w:t>
+      </w:r>
+      <w:r>
+        <w:t xml:space="preserve"> (100)</w:t>
+      </w:r>
+      <w:r>
+        <w:t>.</w:t>
+      </w:r>
+    </w:p>
+    <w:p>
+      <w:pPr>
+        <w:jc w:val="both"/>
+      </w:pPr>
+      <w:r>
+        <w:t>- Prueba 15: Introducir el máximo número de caracteres permitido menos</w:t>
+      </w:r>
+      <w:r>
+        <w:t xml:space="preserve"> 1 (99)</w:t>
+      </w:r>
+      <w:r>
+        <w:t>.</w:t>
+      </w:r>
+    </w:p>
+    <w:p>
+      <w:pPr>
+        <w:jc w:val="both"/>
+      </w:pPr>
+      <w:r>
+        <w:t>- Prueba 16: Introducir el máximo número de caracteres permitido más 1</w:t>
+      </w:r>
+      <w:r>
+        <w:t xml:space="preserve"> (101)</w:t>
+      </w:r>
+      <w:r>
+        <w:t>.</w:t>
       </w:r>
     </w:p>
     <w:p>
@@ -10079,6 +10370,9 @@
               <w:t xml:space="preserve"> </w:t>
             </w:r>
             <w:r>
+              <w:t xml:space="preserve">100 veces </w:t>
+            </w:r>
+            <w:r>
               <w:t>“</w:t>
             </w:r>
             <w:proofErr w:type="spellStart"/>
@@ -10193,6 +10487,9 @@
               <w:t xml:space="preserve"> </w:t>
             </w:r>
             <w:r>
+              <w:t xml:space="preserve">99 veces </w:t>
+            </w:r>
+            <w:r>
               <w:t>“</w:t>
             </w:r>
             <w:proofErr w:type="spellStart"/>
@@ -10304,6 +10601,9 @@
               <w:jc w:val="center"/>
             </w:pPr>
             <w:r>
+              <w:t xml:space="preserve">101 veces </w:t>
+            </w:r>
+            <w:r>
               <w:t xml:space="preserve"> </w:t>
             </w:r>
             <w:r>
@@ -10683,6 +10983,67 @@
     </w:p>
     <w:p>
       <w:pPr>
+        <w:jc w:val="both"/>
+        <w:rPr>
+          <w:b/>
+        </w:rPr>
+      </w:pPr>
+      <w:r>
+        <w:rPr>
+          <w:b/>
+        </w:rPr>
+        <w:lastRenderedPageBreak/>
+        <w:t xml:space="preserve">7-. </w:t>
+      </w:r>
+      <w:r>
+        <w:rPr>
+          <w:b/>
+        </w:rPr>
+        <w:t>Crear pruebas unitarias en las clases de la lógica de negocio, teniendo en cuenta el documento creado para pruebas. Relaciona los métodos de prueba con los casos de prueba</w:t>
+      </w:r>
+    </w:p>
+    <w:p>
+      <w:pPr>
+        <w:jc w:val="both"/>
+        <w:rPr>
+          <w:b/>
+        </w:rPr>
+      </w:pPr>
+      <w:r>
+        <w:rPr>
+          <w:b/>
+        </w:rPr>
+        <w:t>7.1)</w:t>
+      </w:r>
+      <w:r>
+        <w:rPr>
+          <w:b/>
+        </w:rPr>
+        <w:t xml:space="preserve"> </w:t>
+      </w:r>
+      <w:r>
+        <w:rPr>
+          <w:b/>
+        </w:rPr>
+        <w:t>Lanza las pruebas y completa las tablas con los errores encontrados. Debes indicar si has encontrado un err</w:t>
+      </w:r>
+      <w:r>
+        <w:rPr>
+          <w:b/>
+        </w:rPr>
+        <w:t>or en la tabla de casos de uso.</w:t>
+      </w:r>
+    </w:p>
+    <w:p>
+      <w:pPr>
+        <w:jc w:val="both"/>
+        <w:rPr>
+          <w:b/>
+        </w:rPr>
+      </w:pPr>
+    </w:p>
+    <w:p>
+      <w:pPr>
         <w:rPr>
           <w:b/>
           <w:sz w:val="24"/>
@@ -10692,26 +11053,18 @@
       <w:r>
         <w:rPr>
           <w:b/>
-        </w:rPr>
-        <w:lastRenderedPageBreak/>
-        <w:t>6.1-. Pruebas Unitarias usando el guion de las pruebas de caja negra.</w:t>
-      </w:r>
-    </w:p>
-    <w:p>
-      <w:pPr>
-        <w:rPr>
-          <w:b/>
           <w:sz w:val="24"/>
           <w:szCs w:val="24"/>
         </w:rPr>
-      </w:pPr>
+        <w:t>- Prueba</w:t>
+      </w:r>
       <w:r>
         <w:rPr>
           <w:b/>
           <w:sz w:val="24"/>
           <w:szCs w:val="24"/>
         </w:rPr>
-        <w:t>- Prueba</w:t>
+        <w:t>s</w:t>
       </w:r>
       <w:r>
         <w:rPr>
@@ -10719,7 +11072,7 @@
           <w:sz w:val="24"/>
           <w:szCs w:val="24"/>
         </w:rPr>
-        <w:t>s</w:t>
+        <w:t xml:space="preserve"> </w:t>
       </w:r>
       <w:r>
         <w:rPr>
@@ -10727,7 +11080,7 @@
           <w:sz w:val="24"/>
           <w:szCs w:val="24"/>
         </w:rPr>
-        <w:t xml:space="preserve"> </w:t>
+        <w:t>Unitarias</w:t>
       </w:r>
       <w:r>
         <w:rPr>
@@ -10735,7 +11088,7 @@
           <w:sz w:val="24"/>
           <w:szCs w:val="24"/>
         </w:rPr>
-        <w:t>Unitarias</w:t>
+        <w:t xml:space="preserve"> de la Aplicación </w:t>
       </w:r>
       <w:r>
         <w:rPr>
@@ -10743,78 +11096,78 @@
           <w:sz w:val="24"/>
           <w:szCs w:val="24"/>
         </w:rPr>
-        <w:t xml:space="preserve"> de la Aplicación </w:t>
-      </w:r>
+        <w:t xml:space="preserve">1 </w:t>
+      </w:r>
+      <w:proofErr w:type="spellStart"/>
       <w:r>
         <w:rPr>
           <w:b/>
           <w:sz w:val="24"/>
           <w:szCs w:val="24"/>
         </w:rPr>
-        <w:t xml:space="preserve">1 </w:t>
-      </w:r>
-      <w:proofErr w:type="spellStart"/>
+        <w:t>CambioDivisa</w:t>
+      </w:r>
+      <w:proofErr w:type="spellEnd"/>
       <w:r>
         <w:rPr>
           <w:b/>
           <w:sz w:val="24"/>
           <w:szCs w:val="24"/>
         </w:rPr>
-        <w:t>CambioDivisa</w:t>
-      </w:r>
-      <w:proofErr w:type="spellEnd"/>
-      <w:r>
-        <w:rPr>
-          <w:b/>
+        <w:t>:</w:t>
+      </w:r>
+    </w:p>
+    <w:p>
+      <w:pPr>
+        <w:jc w:val="both"/>
+      </w:pPr>
+      <w:r>
+        <w:t>Tal y como se ha comprobado mediante las pruebas de caja negra:</w:t>
+      </w:r>
+    </w:p>
+    <w:p>
+      <w:pPr>
+        <w:jc w:val="both"/>
+      </w:pPr>
+      <w:r>
+        <w:t xml:space="preserve">La lógica no admite una cadena vacía, ni números negativos, ni datos que no sean del tipo </w:t>
+      </w:r>
+      <w:r>
+        <w:rPr>
+          <w:i/>
+        </w:rPr>
+        <w:t>double</w:t>
+      </w:r>
+      <w:r>
+        <w:t>,</w:t>
+      </w:r>
+      <w:r>
+        <w:t xml:space="preserve"> desestima los espacios antes y después del número introducido</w:t>
+      </w:r>
+      <w:r>
+        <w:t xml:space="preserve"> y los espacios entre números no los considera datos tipo </w:t>
+      </w:r>
+      <w:r>
+        <w:rPr>
+          <w:i/>
+        </w:rPr>
+        <w:t>double</w:t>
+      </w:r>
+      <w:r>
+        <w:t>.</w:t>
+      </w:r>
+    </w:p>
+    <w:p>
+      <w:pPr>
+        <w:jc w:val="both"/>
+        <w:rPr>
           <w:sz w:val="24"/>
           <w:szCs w:val="24"/>
         </w:rPr>
-        <w:t>:</w:t>
-      </w:r>
-    </w:p>
-    <w:p>
-      <w:pPr>
-        <w:jc w:val="both"/>
-      </w:pPr>
-      <w:r>
-        <w:t>Tal y como se ha comprobado mediante las pruebas de caja negra:</w:t>
-      </w:r>
-    </w:p>
-    <w:p>
-      <w:pPr>
-        <w:jc w:val="both"/>
-      </w:pPr>
-      <w:r>
-        <w:t xml:space="preserve">La lógica no admite una cadena vacía, ni números negativos, ni datos que no sean del tipo </w:t>
-      </w:r>
-      <w:r>
-        <w:rPr>
-          <w:i/>
-        </w:rPr>
-        <w:t>double</w:t>
-      </w:r>
-      <w:r>
-        <w:t xml:space="preserve"> y desestima los espacios antes y después del número introducido</w:t>
-      </w:r>
-      <w:r>
-        <w:t>.</w:t>
-      </w:r>
-    </w:p>
-    <w:p>
-      <w:pPr>
-        <w:jc w:val="both"/>
       </w:pPr>
       <w:r>
         <w:t>Por ello se realizan las siguientes pruebas unitarias:</w:t>
       </w:r>
-    </w:p>
-    <w:p>
-      <w:pPr>
-        <w:rPr>
-          <w:sz w:val="24"/>
-          <w:szCs w:val="24"/>
-        </w:rPr>
-      </w:pPr>
     </w:p>
     <w:tbl>
       <w:tblPr>
@@ -11205,6 +11558,34 @@
     </w:p>
     <w:p>
       <w:pPr>
+        <w:jc w:val="both"/>
+        <w:rPr>
+          <w:b/>
+        </w:rPr>
+      </w:pPr>
+      <w:r>
+        <w:rPr>
+          <w:b/>
+        </w:rPr>
+        <w:t>Análisis de los resultados</w:t>
+      </w:r>
+    </w:p>
+    <w:p>
+      <w:pPr>
+        <w:jc w:val="both"/>
+      </w:pPr>
+      <w:r>
+        <w:t xml:space="preserve">Se cumplen correctamente todas las </w:t>
+      </w:r>
+      <w:r>
+        <w:t>pruebas</w:t>
+      </w:r>
+      <w:r>
+        <w:t xml:space="preserve">. Y no se ha detectado ningún error. </w:t>
+      </w:r>
+    </w:p>
+    <w:p>
+      <w:pPr>
         <w:rPr>
           <w:b/>
           <w:sz w:val="24"/>
@@ -11320,7 +11701,24 @@
       </w:r>
       <w:proofErr w:type="spellEnd"/>
       <w:r>
-        <w:t xml:space="preserve"> y desestima los espacios antes y después del número introducido.</w:t>
+        <w:t xml:space="preserve">, </w:t>
+      </w:r>
+      <w:r>
+        <w:t>desestima los espacios antes y después del número introducido</w:t>
+      </w:r>
+      <w:r>
+        <w:t xml:space="preserve"> y los espacios entre números no los considera datos tipo </w:t>
+      </w:r>
+      <w:proofErr w:type="spellStart"/>
+      <w:r>
+        <w:rPr>
+          <w:i/>
+        </w:rPr>
+        <w:t>int</w:t>
+      </w:r>
+      <w:proofErr w:type="spellEnd"/>
+      <w:r>
+        <w:t>.</w:t>
       </w:r>
     </w:p>
     <w:p>
@@ -11330,14 +11728,6 @@
       <w:r>
         <w:t>Por ello se realizan la siguiente prueba unitarias para probar que devuelve al menos un valor de cada billete o moneda:</w:t>
       </w:r>
-    </w:p>
-    <w:p>
-      <w:pPr>
-        <w:rPr>
-          <w:sz w:val="24"/>
-          <w:szCs w:val="24"/>
-        </w:rPr>
-      </w:pPr>
     </w:p>
     <w:tbl>
       <w:tblPr>
@@ -11556,13 +11946,7 @@
               <w:jc w:val="center"/>
             </w:pPr>
             <w:r>
-              <w:t>"La disposición es: \n"</w:t>
-            </w:r>
-            <w:r>
-              <w:t xml:space="preserve"> </w:t>
-            </w:r>
-            <w:r>
-              <w:t>+                                            "Entregar 1 billete/s de 10.000 pts.\n" +</w:t>
+              <w:t>"La disposición es: \n" +                                            "Entregar 1 billete/s de 10.000 pts.\n" +</w:t>
             </w:r>
           </w:p>
           <w:p>
@@ -11686,7 +12070,38 @@
     <w:p>
       <w:pPr>
         <w:jc w:val="both"/>
-      </w:pPr>
+        <w:rPr>
+          <w:b/>
+        </w:rPr>
+      </w:pPr>
+    </w:p>
+    <w:p>
+      <w:pPr>
+        <w:jc w:val="both"/>
+        <w:rPr>
+          <w:b/>
+        </w:rPr>
+      </w:pPr>
+      <w:r>
+        <w:rPr>
+          <w:b/>
+        </w:rPr>
+        <w:t>Análisis de los resultados</w:t>
+      </w:r>
+    </w:p>
+    <w:p>
+      <w:pPr>
+        <w:jc w:val="both"/>
+      </w:pPr>
+      <w:r>
+        <w:t>Se cumple correctamente la</w:t>
+      </w:r>
+      <w:r>
+        <w:t xml:space="preserve"> </w:t>
+      </w:r>
+      <w:r>
+        <w:t xml:space="preserve">prueba. Y no se ha detectado ningún error. </w:t>
+      </w:r>
     </w:p>
     <w:p>
       <w:pPr>
@@ -11702,25 +12117,24 @@
           <w:sz w:val="24"/>
           <w:szCs w:val="24"/>
         </w:rPr>
-        <w:br w:type="page"/>
-      </w:r>
-    </w:p>
-    <w:p>
-      <w:pPr>
+        <w:lastRenderedPageBreak/>
+        <w:t>- Prueba</w:t>
+      </w:r>
+      <w:r>
         <w:rPr>
           <w:b/>
           <w:sz w:val="24"/>
           <w:szCs w:val="24"/>
         </w:rPr>
-      </w:pPr>
+        <w:t>s</w:t>
+      </w:r>
       <w:r>
         <w:rPr>
           <w:b/>
           <w:sz w:val="24"/>
           <w:szCs w:val="24"/>
         </w:rPr>
-        <w:lastRenderedPageBreak/>
-        <w:t>- Prueba</w:t>
+        <w:t xml:space="preserve"> </w:t>
       </w:r>
       <w:r>
         <w:rPr>
@@ -11728,7 +12142,7 @@
           <w:sz w:val="24"/>
           <w:szCs w:val="24"/>
         </w:rPr>
-        <w:t>s</w:t>
+        <w:t>Unitarias</w:t>
       </w:r>
       <w:r>
         <w:rPr>
@@ -11736,7 +12150,7 @@
           <w:sz w:val="24"/>
           <w:szCs w:val="24"/>
         </w:rPr>
-        <w:t xml:space="preserve"> </w:t>
+        <w:t xml:space="preserve"> de la Aplicación </w:t>
       </w:r>
       <w:r>
         <w:rPr>
@@ -11744,48 +12158,24 @@
           <w:sz w:val="24"/>
           <w:szCs w:val="24"/>
         </w:rPr>
-        <w:t>Unitarias</w:t>
-      </w:r>
+        <w:t xml:space="preserve">3 </w:t>
+      </w:r>
+      <w:proofErr w:type="spellStart"/>
       <w:r>
         <w:rPr>
           <w:b/>
           <w:sz w:val="24"/>
           <w:szCs w:val="24"/>
         </w:rPr>
-        <w:t xml:space="preserve"> de la Aplicación </w:t>
-      </w:r>
+        <w:t>FrasePalindromica</w:t>
+      </w:r>
+      <w:proofErr w:type="spellEnd"/>
       <w:r>
         <w:rPr>
           <w:b/>
           <w:sz w:val="24"/>
           <w:szCs w:val="24"/>
         </w:rPr>
-        <w:t>3</w:t>
-      </w:r>
-      <w:r>
-        <w:rPr>
-          <w:b/>
-          <w:sz w:val="24"/>
-          <w:szCs w:val="24"/>
-        </w:rPr>
-        <w:t xml:space="preserve"> </w:t>
-      </w:r>
-      <w:proofErr w:type="spellStart"/>
-      <w:r>
-        <w:rPr>
-          <w:b/>
-          <w:sz w:val="24"/>
-          <w:szCs w:val="24"/>
-        </w:rPr>
-        <w:t>FrasePalindromica</w:t>
-      </w:r>
-      <w:proofErr w:type="spellEnd"/>
-      <w:r>
-        <w:rPr>
-          <w:b/>
-          <w:sz w:val="24"/>
-          <w:szCs w:val="24"/>
-        </w:rPr>
         <w:t>:</w:t>
       </w:r>
     </w:p>
@@ -11802,16 +12192,13 @@
         <w:jc w:val="both"/>
       </w:pPr>
       <w:r>
-        <w:t>La lóg</w:t>
-      </w:r>
-      <w:r>
-        <w:t xml:space="preserve">ica no admite una cadena vacía </w:t>
-      </w:r>
-      <w:r>
-        <w:t xml:space="preserve">y desestima los espacios </w:t>
-      </w:r>
-      <w:r>
-        <w:t>en cualquier lugar de la frase.</w:t>
+        <w:t>La lógica no admite una cadena vacía y desestima los espacios en cualquier lugar de la frase</w:t>
+      </w:r>
+      <w:r>
+        <w:t xml:space="preserve"> (incluso entre las letras de una misma palabra)</w:t>
+      </w:r>
+      <w:r>
+        <w:t>.</w:t>
       </w:r>
     </w:p>
     <w:p>
@@ -11821,14 +12208,6 @@
       <w:r>
         <w:t>Por ello se realizan las siguientes pruebas unitarias:</w:t>
       </w:r>
-    </w:p>
-    <w:p>
-      <w:pPr>
-        <w:rPr>
-          <w:sz w:val="24"/>
-          <w:szCs w:val="24"/>
-        </w:rPr>
-      </w:pPr>
     </w:p>
     <w:tbl>
       <w:tblPr>
@@ -12084,10 +12463,7 @@
               <w:jc w:val="center"/>
             </w:pPr>
             <w:r>
-              <w:t>Con este caso se prueban todos los valores permitidos</w:t>
-            </w:r>
-            <w:r>
-              <w:t xml:space="preserve"> en el caso que sea una frase </w:t>
+              <w:t xml:space="preserve">Con este caso se prueban todos los valores permitidos en el caso que sea una frase </w:t>
             </w:r>
             <w:proofErr w:type="spellStart"/>
             <w:r>
@@ -12160,13 +12536,7 @@
               <w:jc w:val="center"/>
             </w:pPr>
             <w:r>
-              <w:t>frase = "</w:t>
-            </w:r>
-            <w:r>
-              <w:t>canta la rana</w:t>
-            </w:r>
-            <w:r>
-              <w:t xml:space="preserve">"; </w:t>
+              <w:t xml:space="preserve">frase = "canta la rana"; </w:t>
             </w:r>
           </w:p>
         </w:tc>
@@ -12184,13 +12554,7 @@
             </w:r>
             <w:proofErr w:type="spellEnd"/>
             <w:r>
-              <w:t xml:space="preserve"> = </w:t>
-            </w:r>
-            <w:r>
-              <w:t>false</w:t>
-            </w:r>
-            <w:r>
-              <w:t>;</w:t>
+              <w:t xml:space="preserve"> = false;</w:t>
             </w:r>
           </w:p>
         </w:tc>
@@ -12219,13 +12583,7 @@
               <w:jc w:val="center"/>
             </w:pPr>
             <w:r>
-              <w:t xml:space="preserve">Con este caso se prueban todos los valores permitidos en el caso que </w:t>
-            </w:r>
-            <w:r>
-              <w:t xml:space="preserve">NO </w:t>
-            </w:r>
-            <w:r>
-              <w:t xml:space="preserve">sea una frase </w:t>
+              <w:t xml:space="preserve">Con este caso se prueban todos los valores permitidos en el caso que NO sea una frase </w:t>
             </w:r>
             <w:proofErr w:type="spellStart"/>
             <w:r>
@@ -12242,7 +12600,24 @@
     <w:p>
       <w:pPr>
         <w:jc w:val="both"/>
-      </w:pPr>
+        <w:rPr>
+          <w:b/>
+        </w:rPr>
+      </w:pPr>
+      <w:r>
+        <w:rPr>
+          <w:b/>
+        </w:rPr>
+        <w:t>Análisis de los resultados</w:t>
+      </w:r>
+    </w:p>
+    <w:p>
+      <w:pPr>
+        <w:jc w:val="both"/>
+      </w:pPr>
+      <w:r>
+        <w:t xml:space="preserve">Se cumplen correctamente todas las pruebas. Y no se ha detectado ningún error. </w:t>
+      </w:r>
     </w:p>
     <w:p>
       <w:pPr>
@@ -12303,32 +12678,24 @@
           <w:sz w:val="24"/>
           <w:szCs w:val="24"/>
         </w:rPr>
-        <w:t>4</w:t>
-      </w:r>
+        <w:t xml:space="preserve">4 </w:t>
+      </w:r>
+      <w:proofErr w:type="spellStart"/>
       <w:r>
         <w:rPr>
           <w:b/>
           <w:sz w:val="24"/>
           <w:szCs w:val="24"/>
         </w:rPr>
-        <w:t xml:space="preserve"> </w:t>
-      </w:r>
-      <w:proofErr w:type="spellStart"/>
+        <w:t>ContadorPalabras</w:t>
+      </w:r>
+      <w:proofErr w:type="spellEnd"/>
       <w:r>
         <w:rPr>
           <w:b/>
           <w:sz w:val="24"/>
           <w:szCs w:val="24"/>
         </w:rPr>
-        <w:t>ContadorPalabras</w:t>
-      </w:r>
-      <w:proofErr w:type="spellEnd"/>
-      <w:r>
-        <w:rPr>
-          <w:b/>
-          <w:sz w:val="24"/>
-          <w:szCs w:val="24"/>
-        </w:rPr>
         <w:t>:</w:t>
       </w:r>
     </w:p>
@@ -12355,14 +12722,6 @@
       <w:r>
         <w:t>Por ello se realizan la siguiente prueba unitaria:</w:t>
       </w:r>
-    </w:p>
-    <w:p>
-      <w:pPr>
-        <w:rPr>
-          <w:sz w:val="24"/>
-          <w:szCs w:val="24"/>
-        </w:rPr>
-      </w:pPr>
     </w:p>
     <w:tbl>
       <w:tblPr>
@@ -12698,18 +13057,19 @@
           <w:b/>
         </w:rPr>
       </w:pPr>
-    </w:p>
-    <w:p>
-      <w:pPr>
-        <w:rPr>
-          <w:b/>
-        </w:rPr>
-      </w:pPr>
-      <w:r>
-        <w:rPr>
-          <w:b/>
-        </w:rPr>
-        <w:br w:type="page"/>
+      <w:r>
+        <w:rPr>
+          <w:b/>
+        </w:rPr>
+        <w:t>Análisis de los resultados</w:t>
+      </w:r>
+    </w:p>
+    <w:p>
+      <w:pPr>
+        <w:jc w:val="both"/>
+      </w:pPr>
+      <w:r>
+        <w:t xml:space="preserve">Se cumple correctamente la prueba. Y no se ha detectado ningún error. </w:t>
       </w:r>
     </w:p>
     <w:p>
@@ -12812,7 +13172,7 @@
                     <pic:cNvPicPr/>
                   </pic:nvPicPr>
                   <pic:blipFill>
-                    <a:blip r:embed="rId6"/>
+                    <a:blip r:embed="rId7"/>
                     <a:stretch>
                       <a:fillRect/>
                     </a:stretch>
@@ -12866,9 +13226,9 @@
     </w:p>
     <w:p>
       <w:pPr>
-        <w:jc w:val="both"/>
-      </w:pPr>
-      <w:hyperlink r:id="rId7" w:history="1">
+        <w:jc w:val="center"/>
+      </w:pPr>
+      <w:hyperlink r:id="rId8" w:history="1">
         <w:r>
           <w:rPr>
             <w:rStyle w:val="Hipervnculo"/>
@@ -12999,7 +13359,7 @@
                     <pic:cNvPicPr/>
                   </pic:nvPicPr>
                   <pic:blipFill>
-                    <a:blip r:embed="rId8"/>
+                    <a:blip r:embed="rId9"/>
                     <a:stretch>
                       <a:fillRect/>
                     </a:stretch>
@@ -13072,7 +13432,7 @@
                     <pic:cNvPicPr/>
                   </pic:nvPicPr>
                   <pic:blipFill>
-                    <a:blip r:embed="rId9">
+                    <a:blip r:embed="rId10">
                       <a:extLst>
                         <a:ext uri="{28A0092B-C50C-407E-A947-70E740481C1C}">
                           <a14:useLocalDpi xmlns:a14="http://schemas.microsoft.com/office/drawing/2010/main" val="0"/>
@@ -13105,7 +13465,15 @@
         </w:drawing>
       </w:r>
       <w:r>
-        <w:t>He corregido los de</w:t>
+        <w:t xml:space="preserve">He corregido los </w:t>
+      </w:r>
+      <w:r>
+        <w:t xml:space="preserve">del código </w:t>
+      </w:r>
+      <w:bookmarkStart w:id="0" w:name="_GoBack"/>
+      <w:bookmarkEnd w:id="0"/>
+      <w:r>
+        <w:t>de</w:t>
       </w:r>
       <w:r>
         <w:t xml:space="preserve"> </w:t>
@@ -13200,7 +13568,7 @@
                     <pic:cNvPicPr/>
                   </pic:nvPicPr>
                   <pic:blipFill>
-                    <a:blip r:embed="rId10">
+                    <a:blip r:embed="rId11">
                       <a:extLst>
                         <a:ext uri="{28A0092B-C50C-407E-A947-70E740481C1C}">
                           <a14:useLocalDpi xmlns:a14="http://schemas.microsoft.com/office/drawing/2010/main" val="0"/>
@@ -13266,7 +13634,7 @@
                     <pic:cNvPicPr/>
                   </pic:nvPicPr>
                   <pic:blipFill rotWithShape="1">
-                    <a:blip r:embed="rId11">
+                    <a:blip r:embed="rId12">
                       <a:extLst>
                         <a:ext uri="{28A0092B-C50C-407E-A947-70E740481C1C}">
                           <a14:useLocalDpi xmlns:a14="http://schemas.microsoft.com/office/drawing/2010/main" val="0"/>
@@ -13359,7 +13727,7 @@
                     <pic:cNvPicPr/>
                   </pic:nvPicPr>
                   <pic:blipFill>
-                    <a:blip r:embed="rId12"/>
+                    <a:blip r:embed="rId13"/>
                     <a:stretch>
                       <a:fillRect/>
                     </a:stretch>
@@ -13560,6 +13928,56 @@
 </w:document>
 </file>
 
+<file path=word/endnotes.xml><?xml version="1.0" encoding="utf-8"?>
+<w:endnotes xmlns:wpc="http://schemas.microsoft.com/office/word/2010/wordprocessingCanvas" xmlns:cx="http://schemas.microsoft.com/office/drawing/2014/chartex" xmlns:cx1="http://schemas.microsoft.com/office/drawing/2015/9/8/chartex" xmlns:cx2="http://schemas.microsoft.com/office/drawing/2015/10/21/chartex" xmlns:cx3="http://schemas.microsoft.com/office/drawing/2016/5/9/chartex" xmlns:cx4="http://schemas.microsoft.com/office/drawing/2016/5/10/chartex" xmlns:cx5="http://schemas.microsoft.com/office/drawing/2016/5/11/chartex" xmlns:cx6="http://schemas.microsoft.com/office/drawing/2016/5/12/chartex" xmlns:cx7="http://schemas.microsoft.com/office/drawing/2016/5/13/chartex" xmlns:cx8="http://schemas.microsoft.com/office/drawing/2016/5/14/chartex" xmlns:mc="http://schemas.openxmlformats.org/markup-compatibility/2006" xmlns:o="urn:schemas-microsoft-com:office:office" xmlns:r="http://schemas.openxmlformats.org/officeDocument/2006/relationships" xmlns:m="http://schemas.openxmlformats.org/officeDocument/2006/math" xmlns:v="urn:schemas-microsoft-com:vml" xmlns:wp14="http://schemas.microsoft.com/office/word/2010/wordprocessingDrawing" xmlns:wp="http://schemas.openxmlformats.org/drawingml/2006/wordprocessingDrawing" xmlns:w10="urn:schemas-microsoft-com:office:word" xmlns:w="http://schemas.openxmlformats.org/wordprocessingml/2006/main" xmlns:w14="http://schemas.microsoft.com/office/word/2010/wordml" xmlns:w15="http://schemas.microsoft.com/office/word/2012/wordml" xmlns:w16se="http://schemas.microsoft.com/office/word/2015/wordml/symex" xmlns:wpg="http://schemas.microsoft.com/office/word/2010/wordprocessingGroup" xmlns:wpi="http://schemas.microsoft.com/office/word/2010/wordprocessingInk" xmlns:wne="http://schemas.microsoft.com/office/word/2006/wordml" xmlns:wps="http://schemas.microsoft.com/office/word/2010/wordprocessingShape" mc:Ignorable="w14 w15 w16se wp14">
+  <w:endnote w:type="separator" w:id="-1">
+    <w:p>
+      <w:pPr>
+        <w:spacing w:after="0" w:line="240" w:lineRule="auto"/>
+      </w:pPr>
+      <w:r>
+        <w:separator/>
+      </w:r>
+    </w:p>
+  </w:endnote>
+  <w:endnote w:type="continuationSeparator" w:id="0">
+    <w:p>
+      <w:pPr>
+        <w:spacing w:after="0" w:line="240" w:lineRule="auto"/>
+      </w:pPr>
+      <w:r>
+        <w:continuationSeparator/>
+      </w:r>
+    </w:p>
+  </w:endnote>
+</w:endnotes>
+</file>
+
+<file path=word/footnotes.xml><?xml version="1.0" encoding="utf-8"?>
+<w:footnotes xmlns:wpc="http://schemas.microsoft.com/office/word/2010/wordprocessingCanvas" xmlns:cx="http://schemas.microsoft.com/office/drawing/2014/chartex" xmlns:cx1="http://schemas.microsoft.com/office/drawing/2015/9/8/chartex" xmlns:cx2="http://schemas.microsoft.com/office/drawing/2015/10/21/chartex" xmlns:cx3="http://schemas.microsoft.com/office/drawing/2016/5/9/chartex" xmlns:cx4="http://schemas.microsoft.com/office/drawing/2016/5/10/chartex" xmlns:cx5="http://schemas.microsoft.com/office/drawing/2016/5/11/chartex" xmlns:cx6="http://schemas.microsoft.com/office/drawing/2016/5/12/chartex" xmlns:cx7="http://schemas.microsoft.com/office/drawing/2016/5/13/chartex" xmlns:cx8="http://schemas.microsoft.com/office/drawing/2016/5/14/chartex" xmlns:mc="http://schemas.openxmlformats.org/markup-compatibility/2006" xmlns:o="urn:schemas-microsoft-com:office:office" xmlns:r="http://schemas.openxmlformats.org/officeDocument/2006/relationships" xmlns:m="http://schemas.openxmlformats.org/officeDocument/2006/math" xmlns:v="urn:schemas-microsoft-com:vml" xmlns:wp14="http://schemas.microsoft.com/office/word/2010/wordprocessingDrawing" xmlns:wp="http://schemas.openxmlformats.org/drawingml/2006/wordprocessingDrawing" xmlns:w10="urn:schemas-microsoft-com:office:word" xmlns:w="http://schemas.openxmlformats.org/wordprocessingml/2006/main" xmlns:w14="http://schemas.microsoft.com/office/word/2010/wordml" xmlns:w15="http://schemas.microsoft.com/office/word/2012/wordml" xmlns:w16se="http://schemas.microsoft.com/office/word/2015/wordml/symex" xmlns:wpg="http://schemas.microsoft.com/office/word/2010/wordprocessingGroup" xmlns:wpi="http://schemas.microsoft.com/office/word/2010/wordprocessingInk" xmlns:wne="http://schemas.microsoft.com/office/word/2006/wordml" xmlns:wps="http://schemas.microsoft.com/office/word/2010/wordprocessingShape" mc:Ignorable="w14 w15 w16se wp14">
+  <w:footnote w:type="separator" w:id="-1">
+    <w:p>
+      <w:pPr>
+        <w:spacing w:after="0" w:line="240" w:lineRule="auto"/>
+      </w:pPr>
+      <w:r>
+        <w:separator/>
+      </w:r>
+    </w:p>
+  </w:footnote>
+  <w:footnote w:type="continuationSeparator" w:id="0">
+    <w:p>
+      <w:pPr>
+        <w:spacing w:after="0" w:line="240" w:lineRule="auto"/>
+      </w:pPr>
+      <w:r>
+        <w:continuationSeparator/>
+      </w:r>
+    </w:p>
+  </w:footnote>
+</w:footnotes>
+</file>
+
 <file path=word/numbering.xml><?xml version="1.0" encoding="utf-8"?>
 <w:numbering xmlns:wpc="http://schemas.microsoft.com/office/word/2010/wordprocessingCanvas" xmlns:cx="http://schemas.microsoft.com/office/drawing/2014/chartex" xmlns:cx1="http://schemas.microsoft.com/office/drawing/2015/9/8/chartex" xmlns:cx2="http://schemas.microsoft.com/office/drawing/2015/10/21/chartex" xmlns:cx3="http://schemas.microsoft.com/office/drawing/2016/5/9/chartex" xmlns:cx4="http://schemas.microsoft.com/office/drawing/2016/5/10/chartex" xmlns:cx5="http://schemas.microsoft.com/office/drawing/2016/5/11/chartex" xmlns:cx6="http://schemas.microsoft.com/office/drawing/2016/5/12/chartex" xmlns:cx7="http://schemas.microsoft.com/office/drawing/2016/5/13/chartex" xmlns:cx8="http://schemas.microsoft.com/office/drawing/2016/5/14/chartex" xmlns:mc="http://schemas.openxmlformats.org/markup-compatibility/2006" xmlns:o="urn:schemas-microsoft-com:office:office" xmlns:r="http://schemas.openxmlformats.org/officeDocument/2006/relationships" xmlns:m="http://schemas.openxmlformats.org/officeDocument/2006/math" xmlns:v="urn:schemas-microsoft-com:vml" xmlns:wp14="http://schemas.microsoft.com/office/word/2010/wordprocessingDrawing" xmlns:wp="http://schemas.openxmlformats.org/drawingml/2006/wordprocessingDrawing" xmlns:w10="urn:schemas-microsoft-com:office:word" xmlns:w="http://schemas.openxmlformats.org/wordprocessingml/2006/main" xmlns:w14="http://schemas.microsoft.com/office/word/2010/wordml" xmlns:w15="http://schemas.microsoft.com/office/word/2012/wordml" xmlns:w16se="http://schemas.microsoft.com/office/word/2015/wordml/symex" xmlns:wpg="http://schemas.microsoft.com/office/word/2010/wordprocessingGroup" xmlns:wpi="http://schemas.microsoft.com/office/word/2010/wordprocessingInk" xmlns:wne="http://schemas.microsoft.com/office/word/2006/wordml" xmlns:wps="http://schemas.microsoft.com/office/word/2010/wordprocessingShape" mc:Ignorable="w14 w15 w16se wp14">
   <w:abstractNum w:abstractNumId="0" w15:restartNumberingAfterBreak="0">
@@ -15398,6 +15816,92 @@
     </w:lvl>
   </w:abstractNum>
   <w:abstractNum w:abstractNumId="18" w15:restartNumberingAfterBreak="0">
+    <w:nsid w:val="31A71CE0"/>
+    <w:multiLevelType w:val="hybridMultilevel"/>
+    <w:tmpl w:val="D6C00874"/>
+    <w:lvl w:ilvl="0" w:tplc="0C0A000F">
+      <w:start w:val="1"/>
+      <w:numFmt w:val="decimal"/>
+      <w:lvlText w:val="%1."/>
+      <w:lvlJc w:val="left"/>
+      <w:pPr>
+        <w:ind w:left="720" w:hanging="360"/>
+      </w:pPr>
+    </w:lvl>
+    <w:lvl w:ilvl="1" w:tplc="0C0A0019" w:tentative="1">
+      <w:start w:val="1"/>
+      <w:numFmt w:val="lowerLetter"/>
+      <w:lvlText w:val="%2."/>
+      <w:lvlJc w:val="left"/>
+      <w:pPr>
+        <w:ind w:left="1440" w:hanging="360"/>
+      </w:pPr>
+    </w:lvl>
+    <w:lvl w:ilvl="2" w:tplc="0C0A001B" w:tentative="1">
+      <w:start w:val="1"/>
+      <w:numFmt w:val="lowerRoman"/>
+      <w:lvlText w:val="%3."/>
+      <w:lvlJc w:val="right"/>
+      <w:pPr>
+        <w:ind w:left="2160" w:hanging="180"/>
+      </w:pPr>
+    </w:lvl>
+    <w:lvl w:ilvl="3" w:tplc="0C0A000F" w:tentative="1">
+      <w:start w:val="1"/>
+      <w:numFmt w:val="decimal"/>
+      <w:lvlText w:val="%4."/>
+      <w:lvlJc w:val="left"/>
+      <w:pPr>
+        <w:ind w:left="2880" w:hanging="360"/>
+      </w:pPr>
+    </w:lvl>
+    <w:lvl w:ilvl="4" w:tplc="0C0A0019" w:tentative="1">
+      <w:start w:val="1"/>
+      <w:numFmt w:val="lowerLetter"/>
+      <w:lvlText w:val="%5."/>
+      <w:lvlJc w:val="left"/>
+      <w:pPr>
+        <w:ind w:left="3600" w:hanging="360"/>
+      </w:pPr>
+    </w:lvl>
+    <w:lvl w:ilvl="5" w:tplc="0C0A001B" w:tentative="1">
+      <w:start w:val="1"/>
+      <w:numFmt w:val="lowerRoman"/>
+      <w:lvlText w:val="%6."/>
+      <w:lvlJc w:val="right"/>
+      <w:pPr>
+        <w:ind w:left="4320" w:hanging="180"/>
+      </w:pPr>
+    </w:lvl>
+    <w:lvl w:ilvl="6" w:tplc="0C0A000F" w:tentative="1">
+      <w:start w:val="1"/>
+      <w:numFmt w:val="decimal"/>
+      <w:lvlText w:val="%7."/>
+      <w:lvlJc w:val="left"/>
+      <w:pPr>
+        <w:ind w:left="5040" w:hanging="360"/>
+      </w:pPr>
+    </w:lvl>
+    <w:lvl w:ilvl="7" w:tplc="0C0A0019" w:tentative="1">
+      <w:start w:val="1"/>
+      <w:numFmt w:val="lowerLetter"/>
+      <w:lvlText w:val="%8."/>
+      <w:lvlJc w:val="left"/>
+      <w:pPr>
+        <w:ind w:left="5760" w:hanging="360"/>
+      </w:pPr>
+    </w:lvl>
+    <w:lvl w:ilvl="8" w:tplc="0C0A001B" w:tentative="1">
+      <w:start w:val="1"/>
+      <w:numFmt w:val="lowerRoman"/>
+      <w:lvlText w:val="%9."/>
+      <w:lvlJc w:val="right"/>
+      <w:pPr>
+        <w:ind w:left="6480" w:hanging="180"/>
+      </w:pPr>
+    </w:lvl>
+  </w:abstractNum>
+  <w:abstractNum w:abstractNumId="19" w15:restartNumberingAfterBreak="0">
     <w:nsid w:val="36801407"/>
     <w:multiLevelType w:val="multilevel"/>
     <w:tmpl w:val="A204E016"/>
@@ -15510,7 +16014,7 @@
       </w:rPr>
     </w:lvl>
   </w:abstractNum>
-  <w:abstractNum w:abstractNumId="19" w15:restartNumberingAfterBreak="0">
+  <w:abstractNum w:abstractNumId="20" w15:restartNumberingAfterBreak="0">
     <w:nsid w:val="37980332"/>
     <w:multiLevelType w:val="multilevel"/>
     <w:tmpl w:val="5D363A72"/>
@@ -15623,7 +16127,7 @@
       </w:rPr>
     </w:lvl>
   </w:abstractNum>
-  <w:abstractNum w:abstractNumId="20" w15:restartNumberingAfterBreak="0">
+  <w:abstractNum w:abstractNumId="21" w15:restartNumberingAfterBreak="0">
     <w:nsid w:val="37C24242"/>
     <w:multiLevelType w:val="multilevel"/>
     <w:tmpl w:val="1A86E50E"/>
@@ -15736,7 +16240,7 @@
       </w:rPr>
     </w:lvl>
   </w:abstractNum>
-  <w:abstractNum w:abstractNumId="21" w15:restartNumberingAfterBreak="0">
+  <w:abstractNum w:abstractNumId="22" w15:restartNumberingAfterBreak="0">
     <w:nsid w:val="38100A5E"/>
     <w:multiLevelType w:val="hybridMultilevel"/>
     <w:tmpl w:val="85A21EFE"/>
@@ -15849,7 +16353,7 @@
       </w:rPr>
     </w:lvl>
   </w:abstractNum>
-  <w:abstractNum w:abstractNumId="22" w15:restartNumberingAfterBreak="0">
+  <w:abstractNum w:abstractNumId="23" w15:restartNumberingAfterBreak="0">
     <w:nsid w:val="3E0F09A4"/>
     <w:multiLevelType w:val="hybridMultilevel"/>
     <w:tmpl w:val="354E8188"/>
@@ -15962,7 +16466,7 @@
       </w:rPr>
     </w:lvl>
   </w:abstractNum>
-  <w:abstractNum w:abstractNumId="23" w15:restartNumberingAfterBreak="0">
+  <w:abstractNum w:abstractNumId="24" w15:restartNumberingAfterBreak="0">
     <w:nsid w:val="408E515D"/>
     <w:multiLevelType w:val="multilevel"/>
     <w:tmpl w:val="C45A35D4"/>
@@ -16080,7 +16584,7 @@
       </w:rPr>
     </w:lvl>
   </w:abstractNum>
-  <w:abstractNum w:abstractNumId="24" w15:restartNumberingAfterBreak="0">
+  <w:abstractNum w:abstractNumId="25" w15:restartNumberingAfterBreak="0">
     <w:nsid w:val="45BE4011"/>
     <w:multiLevelType w:val="hybridMultilevel"/>
     <w:tmpl w:val="A6E8998A"/>
@@ -16193,7 +16697,7 @@
       </w:rPr>
     </w:lvl>
   </w:abstractNum>
-  <w:abstractNum w:abstractNumId="25" w15:restartNumberingAfterBreak="0">
+  <w:abstractNum w:abstractNumId="26" w15:restartNumberingAfterBreak="0">
     <w:nsid w:val="483A137B"/>
     <w:multiLevelType w:val="hybridMultilevel"/>
     <w:tmpl w:val="047A1B76"/>
@@ -16306,7 +16810,7 @@
       </w:rPr>
     </w:lvl>
   </w:abstractNum>
-  <w:abstractNum w:abstractNumId="26" w15:restartNumberingAfterBreak="0">
+  <w:abstractNum w:abstractNumId="27" w15:restartNumberingAfterBreak="0">
     <w:nsid w:val="4A65598E"/>
     <w:multiLevelType w:val="multilevel"/>
     <w:tmpl w:val="53509896"/>
@@ -16420,7 +16924,7 @@
       </w:rPr>
     </w:lvl>
   </w:abstractNum>
-  <w:abstractNum w:abstractNumId="27" w15:restartNumberingAfterBreak="0">
+  <w:abstractNum w:abstractNumId="28" w15:restartNumberingAfterBreak="0">
     <w:nsid w:val="4F327A1A"/>
     <w:multiLevelType w:val="hybridMultilevel"/>
     <w:tmpl w:val="FEC69D00"/>
@@ -16509,7 +17013,7 @@
       </w:pPr>
     </w:lvl>
   </w:abstractNum>
-  <w:abstractNum w:abstractNumId="28" w15:restartNumberingAfterBreak="0">
+  <w:abstractNum w:abstractNumId="29" w15:restartNumberingAfterBreak="0">
     <w:nsid w:val="4FBC1FCC"/>
     <w:multiLevelType w:val="hybridMultilevel"/>
     <w:tmpl w:val="11646A50"/>
@@ -16622,7 +17126,7 @@
       </w:rPr>
     </w:lvl>
   </w:abstractNum>
-  <w:abstractNum w:abstractNumId="29" w15:restartNumberingAfterBreak="0">
+  <w:abstractNum w:abstractNumId="30" w15:restartNumberingAfterBreak="0">
     <w:nsid w:val="52AB405E"/>
     <w:multiLevelType w:val="hybridMultilevel"/>
     <w:tmpl w:val="A8CAD080"/>
@@ -16650,7 +17154,7 @@
         <w:rFonts w:ascii="Courier New" w:hAnsi="Courier New" w:cs="Courier New" w:hint="default"/>
       </w:rPr>
     </w:lvl>
-    <w:lvl w:ilvl="2" w:tplc="0C0A0005" w:tentative="1">
+    <w:lvl w:ilvl="2" w:tplc="0C0A0005">
       <w:start w:val="1"/>
       <w:numFmt w:val="bullet"/>
       <w:lvlText w:val=""/>
@@ -16735,7 +17239,7 @@
       </w:rPr>
     </w:lvl>
   </w:abstractNum>
-  <w:abstractNum w:abstractNumId="30" w15:restartNumberingAfterBreak="0">
+  <w:abstractNum w:abstractNumId="31" w15:restartNumberingAfterBreak="0">
     <w:nsid w:val="545D49F0"/>
     <w:multiLevelType w:val="multilevel"/>
     <w:tmpl w:val="CFEC376C"/>
@@ -16853,7 +17357,7 @@
       </w:rPr>
     </w:lvl>
   </w:abstractNum>
-  <w:abstractNum w:abstractNumId="31" w15:restartNumberingAfterBreak="0">
+  <w:abstractNum w:abstractNumId="32" w15:restartNumberingAfterBreak="0">
     <w:nsid w:val="5C183EF2"/>
     <w:multiLevelType w:val="multilevel"/>
     <w:tmpl w:val="51A466BE"/>
@@ -16967,7 +17471,7 @@
       </w:rPr>
     </w:lvl>
   </w:abstractNum>
-  <w:abstractNum w:abstractNumId="32" w15:restartNumberingAfterBreak="0">
+  <w:abstractNum w:abstractNumId="33" w15:restartNumberingAfterBreak="0">
     <w:nsid w:val="5CB72CE0"/>
     <w:multiLevelType w:val="multilevel"/>
     <w:tmpl w:val="2A22C818"/>
@@ -17080,7 +17584,7 @@
       </w:rPr>
     </w:lvl>
   </w:abstractNum>
-  <w:abstractNum w:abstractNumId="33" w15:restartNumberingAfterBreak="0">
+  <w:abstractNum w:abstractNumId="34" w15:restartNumberingAfterBreak="0">
     <w:nsid w:val="5DAD7ECB"/>
     <w:multiLevelType w:val="hybridMultilevel"/>
     <w:tmpl w:val="0F0C7F2E"/>
@@ -17166,7 +17670,7 @@
       </w:pPr>
     </w:lvl>
   </w:abstractNum>
-  <w:abstractNum w:abstractNumId="34" w15:restartNumberingAfterBreak="0">
+  <w:abstractNum w:abstractNumId="35" w15:restartNumberingAfterBreak="0">
     <w:nsid w:val="5F47686E"/>
     <w:multiLevelType w:val="hybridMultilevel"/>
     <w:tmpl w:val="38EAC2E6"/>
@@ -17279,7 +17783,7 @@
       </w:rPr>
     </w:lvl>
   </w:abstractNum>
-  <w:abstractNum w:abstractNumId="35" w15:restartNumberingAfterBreak="0">
+  <w:abstractNum w:abstractNumId="36" w15:restartNumberingAfterBreak="0">
     <w:nsid w:val="5FAB6F54"/>
     <w:multiLevelType w:val="multilevel"/>
     <w:tmpl w:val="EC10A58E"/>
@@ -17397,7 +17901,7 @@
       </w:rPr>
     </w:lvl>
   </w:abstractNum>
-  <w:abstractNum w:abstractNumId="36" w15:restartNumberingAfterBreak="0">
+  <w:abstractNum w:abstractNumId="37" w15:restartNumberingAfterBreak="0">
     <w:nsid w:val="6B236F27"/>
     <w:multiLevelType w:val="hybridMultilevel"/>
     <w:tmpl w:val="836E7D12"/>
@@ -17512,7 +18016,7 @@
       </w:rPr>
     </w:lvl>
   </w:abstractNum>
-  <w:abstractNum w:abstractNumId="37" w15:restartNumberingAfterBreak="0">
+  <w:abstractNum w:abstractNumId="38" w15:restartNumberingAfterBreak="0">
     <w:nsid w:val="6B9A52F7"/>
     <w:multiLevelType w:val="hybridMultilevel"/>
     <w:tmpl w:val="3E500560"/>
@@ -17625,7 +18129,7 @@
       </w:rPr>
     </w:lvl>
   </w:abstractNum>
-  <w:abstractNum w:abstractNumId="38" w15:restartNumberingAfterBreak="0">
+  <w:abstractNum w:abstractNumId="39" w15:restartNumberingAfterBreak="0">
     <w:nsid w:val="6BC70A25"/>
     <w:multiLevelType w:val="multilevel"/>
     <w:tmpl w:val="34D42AC0"/>
@@ -17738,7 +18242,7 @@
       </w:rPr>
     </w:lvl>
   </w:abstractNum>
-  <w:abstractNum w:abstractNumId="39" w15:restartNumberingAfterBreak="0">
+  <w:abstractNum w:abstractNumId="40" w15:restartNumberingAfterBreak="0">
     <w:nsid w:val="6D726F57"/>
     <w:multiLevelType w:val="hybridMultilevel"/>
     <w:tmpl w:val="6FE4D7FE"/>
@@ -17851,7 +18355,120 @@
       </w:rPr>
     </w:lvl>
   </w:abstractNum>
-  <w:abstractNum w:abstractNumId="40" w15:restartNumberingAfterBreak="0">
+  <w:abstractNum w:abstractNumId="41" w15:restartNumberingAfterBreak="0">
+    <w:nsid w:val="6F3B6708"/>
+    <w:multiLevelType w:val="hybridMultilevel"/>
+    <w:tmpl w:val="E2D6D300"/>
+    <w:lvl w:ilvl="0" w:tplc="0C0A0001">
+      <w:start w:val="1"/>
+      <w:numFmt w:val="bullet"/>
+      <w:lvlText w:val=""/>
+      <w:lvlJc w:val="left"/>
+      <w:pPr>
+        <w:ind w:left="720" w:hanging="360"/>
+      </w:pPr>
+      <w:rPr>
+        <w:rFonts w:ascii="Symbol" w:hAnsi="Symbol" w:hint="default"/>
+      </w:rPr>
+    </w:lvl>
+    <w:lvl w:ilvl="1" w:tplc="0C0A0003" w:tentative="1">
+      <w:start w:val="1"/>
+      <w:numFmt w:val="bullet"/>
+      <w:lvlText w:val="o"/>
+      <w:lvlJc w:val="left"/>
+      <w:pPr>
+        <w:ind w:left="1440" w:hanging="360"/>
+      </w:pPr>
+      <w:rPr>
+        <w:rFonts w:ascii="Courier New" w:hAnsi="Courier New" w:cs="Courier New" w:hint="default"/>
+      </w:rPr>
+    </w:lvl>
+    <w:lvl w:ilvl="2" w:tplc="0C0A0005" w:tentative="1">
+      <w:start w:val="1"/>
+      <w:numFmt w:val="bullet"/>
+      <w:lvlText w:val=""/>
+      <w:lvlJc w:val="left"/>
+      <w:pPr>
+        <w:ind w:left="2160" w:hanging="360"/>
+      </w:pPr>
+      <w:rPr>
+        <w:rFonts w:ascii="Wingdings" w:hAnsi="Wingdings" w:hint="default"/>
+      </w:rPr>
+    </w:lvl>
+    <w:lvl w:ilvl="3" w:tplc="0C0A0001" w:tentative="1">
+      <w:start w:val="1"/>
+      <w:numFmt w:val="bullet"/>
+      <w:lvlText w:val=""/>
+      <w:lvlJc w:val="left"/>
+      <w:pPr>
+        <w:ind w:left="2880" w:hanging="360"/>
+      </w:pPr>
+      <w:rPr>
+        <w:rFonts w:ascii="Symbol" w:hAnsi="Symbol" w:hint="default"/>
+      </w:rPr>
+    </w:lvl>
+    <w:lvl w:ilvl="4" w:tplc="0C0A0003" w:tentative="1">
+      <w:start w:val="1"/>
+      <w:numFmt w:val="bullet"/>
+      <w:lvlText w:val="o"/>
+      <w:lvlJc w:val="left"/>
+      <w:pPr>
+        <w:ind w:left="3600" w:hanging="360"/>
+      </w:pPr>
+      <w:rPr>
+        <w:rFonts w:ascii="Courier New" w:hAnsi="Courier New" w:cs="Courier New" w:hint="default"/>
+      </w:rPr>
+    </w:lvl>
+    <w:lvl w:ilvl="5" w:tplc="0C0A0005" w:tentative="1">
+      <w:start w:val="1"/>
+      <w:numFmt w:val="bullet"/>
+      <w:lvlText w:val=""/>
+      <w:lvlJc w:val="left"/>
+      <w:pPr>
+        <w:ind w:left="4320" w:hanging="360"/>
+      </w:pPr>
+      <w:rPr>
+        <w:rFonts w:ascii="Wingdings" w:hAnsi="Wingdings" w:hint="default"/>
+      </w:rPr>
+    </w:lvl>
+    <w:lvl w:ilvl="6" w:tplc="0C0A0001" w:tentative="1">
+      <w:start w:val="1"/>
+      <w:numFmt w:val="bullet"/>
+      <w:lvlText w:val=""/>
+      <w:lvlJc w:val="left"/>
+      <w:pPr>
+        <w:ind w:left="5040" w:hanging="360"/>
+      </w:pPr>
+      <w:rPr>
+        <w:rFonts w:ascii="Symbol" w:hAnsi="Symbol" w:hint="default"/>
+      </w:rPr>
+    </w:lvl>
+    <w:lvl w:ilvl="7" w:tplc="0C0A0003" w:tentative="1">
+      <w:start w:val="1"/>
+      <w:numFmt w:val="bullet"/>
+      <w:lvlText w:val="o"/>
+      <w:lvlJc w:val="left"/>
+      <w:pPr>
+        <w:ind w:left="5760" w:hanging="360"/>
+      </w:pPr>
+      <w:rPr>
+        <w:rFonts w:ascii="Courier New" w:hAnsi="Courier New" w:cs="Courier New" w:hint="default"/>
+      </w:rPr>
+    </w:lvl>
+    <w:lvl w:ilvl="8" w:tplc="0C0A0005" w:tentative="1">
+      <w:start w:val="1"/>
+      <w:numFmt w:val="bullet"/>
+      <w:lvlText w:val=""/>
+      <w:lvlJc w:val="left"/>
+      <w:pPr>
+        <w:ind w:left="6480" w:hanging="360"/>
+      </w:pPr>
+      <w:rPr>
+        <w:rFonts w:ascii="Wingdings" w:hAnsi="Wingdings" w:hint="default"/>
+      </w:rPr>
+    </w:lvl>
+  </w:abstractNum>
+  <w:abstractNum w:abstractNumId="42" w15:restartNumberingAfterBreak="0">
     <w:nsid w:val="6F5C5EFD"/>
     <w:multiLevelType w:val="multilevel"/>
     <w:tmpl w:val="53509896"/>
@@ -17965,7 +18582,7 @@
       </w:rPr>
     </w:lvl>
   </w:abstractNum>
-  <w:abstractNum w:abstractNumId="41" w15:restartNumberingAfterBreak="0">
+  <w:abstractNum w:abstractNumId="43" w15:restartNumberingAfterBreak="0">
     <w:nsid w:val="711A55B2"/>
     <w:multiLevelType w:val="hybridMultilevel"/>
     <w:tmpl w:val="67EC366E"/>
@@ -18054,7 +18671,7 @@
       </w:pPr>
     </w:lvl>
   </w:abstractNum>
-  <w:abstractNum w:abstractNumId="42" w15:restartNumberingAfterBreak="0">
+  <w:abstractNum w:abstractNumId="44" w15:restartNumberingAfterBreak="0">
     <w:nsid w:val="73526245"/>
     <w:multiLevelType w:val="hybridMultilevel"/>
     <w:tmpl w:val="93C0AB0C"/>
@@ -18167,7 +18784,7 @@
       </w:rPr>
     </w:lvl>
   </w:abstractNum>
-  <w:abstractNum w:abstractNumId="43" w15:restartNumberingAfterBreak="0">
+  <w:abstractNum w:abstractNumId="45" w15:restartNumberingAfterBreak="0">
     <w:nsid w:val="76D47A8A"/>
     <w:multiLevelType w:val="multilevel"/>
     <w:tmpl w:val="5B94DA80"/>
@@ -18281,7 +18898,7 @@
       </w:rPr>
     </w:lvl>
   </w:abstractNum>
-  <w:abstractNum w:abstractNumId="44" w15:restartNumberingAfterBreak="0">
+  <w:abstractNum w:abstractNumId="46" w15:restartNumberingAfterBreak="0">
     <w:nsid w:val="77AD766B"/>
     <w:multiLevelType w:val="multilevel"/>
     <w:tmpl w:val="2A22C818"/>
@@ -18394,7 +19011,7 @@
       </w:rPr>
     </w:lvl>
   </w:abstractNum>
-  <w:abstractNum w:abstractNumId="45" w15:restartNumberingAfterBreak="0">
+  <w:abstractNum w:abstractNumId="47" w15:restartNumberingAfterBreak="0">
     <w:nsid w:val="7B8328CA"/>
     <w:multiLevelType w:val="hybridMultilevel"/>
     <w:tmpl w:val="E9CE0C22"/>
@@ -18514,73 +19131,73 @@
     <w:abstractNumId w:val="10"/>
   </w:num>
   <w:num w:numId="3">
-    <w:abstractNumId w:val="41"/>
+    <w:abstractNumId w:val="43"/>
   </w:num>
   <w:num w:numId="4">
-    <w:abstractNumId w:val="42"/>
+    <w:abstractNumId w:val="44"/>
   </w:num>
   <w:num w:numId="5">
+    <w:abstractNumId w:val="35"/>
+  </w:num>
+  <w:num w:numId="6">
+    <w:abstractNumId w:val="23"/>
+  </w:num>
+  <w:num w:numId="7">
+    <w:abstractNumId w:val="25"/>
+  </w:num>
+  <w:num w:numId="8">
     <w:abstractNumId w:val="34"/>
   </w:num>
-  <w:num w:numId="6">
+  <w:num w:numId="9">
     <w:abstractNumId w:val="22"/>
-  </w:num>
-  <w:num w:numId="7">
-    <w:abstractNumId w:val="24"/>
-  </w:num>
-  <w:num w:numId="8">
-    <w:abstractNumId w:val="33"/>
-  </w:num>
-  <w:num w:numId="9">
-    <w:abstractNumId w:val="21"/>
   </w:num>
   <w:num w:numId="10">
     <w:abstractNumId w:val="3"/>
   </w:num>
   <w:num w:numId="11">
-    <w:abstractNumId w:val="39"/>
+    <w:abstractNumId w:val="40"/>
   </w:num>
   <w:num w:numId="12">
-    <w:abstractNumId w:val="27"/>
+    <w:abstractNumId w:val="28"/>
   </w:num>
   <w:num w:numId="13">
-    <w:abstractNumId w:val="25"/>
+    <w:abstractNumId w:val="26"/>
   </w:num>
   <w:num w:numId="14">
     <w:abstractNumId w:val="15"/>
   </w:num>
   <w:num w:numId="15">
-    <w:abstractNumId w:val="45"/>
+    <w:abstractNumId w:val="47"/>
   </w:num>
   <w:num w:numId="16">
-    <w:abstractNumId w:val="28"/>
+    <w:abstractNumId w:val="29"/>
   </w:num>
   <w:num w:numId="17">
-    <w:abstractNumId w:val="36"/>
+    <w:abstractNumId w:val="37"/>
   </w:num>
   <w:num w:numId="18">
     <w:abstractNumId w:val="16"/>
   </w:num>
   <w:num w:numId="19">
+    <w:abstractNumId w:val="39"/>
+  </w:num>
+  <w:num w:numId="20">
     <w:abstractNumId w:val="38"/>
   </w:num>
-  <w:num w:numId="20">
-    <w:abstractNumId w:val="37"/>
-  </w:num>
   <w:num w:numId="21">
-    <w:abstractNumId w:val="20"/>
+    <w:abstractNumId w:val="21"/>
   </w:num>
   <w:num w:numId="22">
-    <w:abstractNumId w:val="35"/>
+    <w:abstractNumId w:val="36"/>
   </w:num>
   <w:num w:numId="23">
-    <w:abstractNumId w:val="23"/>
+    <w:abstractNumId w:val="24"/>
   </w:num>
   <w:num w:numId="24">
-    <w:abstractNumId w:val="30"/>
+    <w:abstractNumId w:val="31"/>
   </w:num>
   <w:num w:numId="25">
-    <w:abstractNumId w:val="40"/>
+    <w:abstractNumId w:val="42"/>
   </w:num>
   <w:num w:numId="26">
     <w:abstractNumId w:val="2"/>
@@ -18589,7 +19206,7 @@
     <w:abstractNumId w:val="12"/>
   </w:num>
   <w:num w:numId="28">
-    <w:abstractNumId w:val="18"/>
+    <w:abstractNumId w:val="19"/>
   </w:num>
   <w:num w:numId="29">
     <w:abstractNumId w:val="7"/>
@@ -18598,7 +19215,7 @@
     <w:abstractNumId w:val="17"/>
   </w:num>
   <w:num w:numId="31">
-    <w:abstractNumId w:val="19"/>
+    <w:abstractNumId w:val="20"/>
   </w:num>
   <w:num w:numId="32">
     <w:abstractNumId w:val="9"/>
@@ -18607,10 +19224,10 @@
     <w:abstractNumId w:val="4"/>
   </w:num>
   <w:num w:numId="34">
-    <w:abstractNumId w:val="44"/>
+    <w:abstractNumId w:val="46"/>
   </w:num>
   <w:num w:numId="35">
-    <w:abstractNumId w:val="32"/>
+    <w:abstractNumId w:val="33"/>
   </w:num>
   <w:num w:numId="36">
     <w:abstractNumId w:val="13"/>
@@ -18628,22 +19245,28 @@
     <w:abstractNumId w:val="14"/>
   </w:num>
   <w:num w:numId="41">
-    <w:abstractNumId w:val="26"/>
+    <w:abstractNumId w:val="27"/>
   </w:num>
   <w:num w:numId="42">
-    <w:abstractNumId w:val="43"/>
+    <w:abstractNumId w:val="45"/>
   </w:num>
   <w:num w:numId="43">
-    <w:abstractNumId w:val="31"/>
+    <w:abstractNumId w:val="32"/>
   </w:num>
   <w:num w:numId="44">
-    <w:abstractNumId w:val="29"/>
+    <w:abstractNumId w:val="30"/>
   </w:num>
   <w:num w:numId="45">
     <w:abstractNumId w:val="1"/>
   </w:num>
   <w:num w:numId="46">
     <w:abstractNumId w:val="0"/>
+  </w:num>
+  <w:num w:numId="47">
+    <w:abstractNumId w:val="41"/>
+  </w:num>
+  <w:num w:numId="48">
+    <w:abstractNumId w:val="18"/>
   </w:num>
 </w:numbering>
 </file>
@@ -19312,6 +19935,50 @@
     <w:uiPriority w:val="99"/>
     <w:rsid w:val="005A42B9"/>
   </w:style>
+  <w:style w:type="paragraph" w:styleId="Encabezado">
+    <w:name w:val="header"/>
+    <w:basedOn w:val="Normal"/>
+    <w:link w:val="EncabezadoCar"/>
+    <w:uiPriority w:val="99"/>
+    <w:unhideWhenUsed/>
+    <w:rsid w:val="00ED39AE"/>
+    <w:pPr>
+      <w:tabs>
+        <w:tab w:val="center" w:pos="4252"/>
+        <w:tab w:val="right" w:pos="8504"/>
+      </w:tabs>
+      <w:spacing w:after="0" w:line="240" w:lineRule="auto"/>
+    </w:pPr>
+  </w:style>
+  <w:style w:type="character" w:customStyle="1" w:styleId="EncabezadoCar">
+    <w:name w:val="Encabezado Car"/>
+    <w:basedOn w:val="Fuentedeprrafopredeter"/>
+    <w:link w:val="Encabezado"/>
+    <w:uiPriority w:val="99"/>
+    <w:rsid w:val="00ED39AE"/>
+  </w:style>
+  <w:style w:type="paragraph" w:styleId="Piedepgina">
+    <w:name w:val="footer"/>
+    <w:basedOn w:val="Normal"/>
+    <w:link w:val="PiedepginaCar"/>
+    <w:uiPriority w:val="99"/>
+    <w:unhideWhenUsed/>
+    <w:rsid w:val="00ED39AE"/>
+    <w:pPr>
+      <w:tabs>
+        <w:tab w:val="center" w:pos="4252"/>
+        <w:tab w:val="right" w:pos="8504"/>
+      </w:tabs>
+      <w:spacing w:after="0" w:line="240" w:lineRule="auto"/>
+    </w:pPr>
+  </w:style>
+  <w:style w:type="character" w:customStyle="1" w:styleId="PiedepginaCar">
+    <w:name w:val="Pie de página Car"/>
+    <w:basedOn w:val="Fuentedeprrafopredeter"/>
+    <w:link w:val="Piedepgina"/>
+    <w:uiPriority w:val="99"/>
+    <w:rsid w:val="00ED39AE"/>
+  </w:style>
 </w:styles>
 </file>
 

</xml_diff>